<commit_message>
Aufgabe 6.2 Initial Commit Some error fixing
</commit_message>
<xml_diff>
--- a/Netzwerke I Übung 4-6.docx
+++ b/Netzwerke I Übung 4-6.docx
@@ -2926,7 +2926,13 @@
       </w:r>
       <w:proofErr w:type="spellEnd"/>
       <w:r>
-        <w:t xml:space="preserve"> benutzt wurde sind die </w:t>
+        <w:t xml:space="preserve"> benutzt wurde</w:t>
+      </w:r>
+      <w:r>
+        <w:t>,</w:t>
+      </w:r>
+      <w:r>
+        <w:t xml:space="preserve"> sind die </w:t>
       </w:r>
       <w:proofErr w:type="spellStart"/>
       <w:r>
@@ -7384,6 +7390,41 @@
       <w:proofErr w:type="spellEnd"/>
       <w:r>
         <w:t xml:space="preserve"> zurück zum Tablet PC</w:t>
+      </w:r>
+    </w:p>
+    <w:p/>
+    <w:p>
+      <w:pPr>
+        <w:rPr>
+          <w:b/>
+        </w:rPr>
+      </w:pPr>
+      <w:r>
+        <w:rPr>
+          <w:b/>
+        </w:rPr>
+        <w:t>Aufgabe 6.1: Durchsatzmessung mit UDP und TCP</w:t>
+      </w:r>
+    </w:p>
+    <w:p>
+      <w:r>
+        <w:rPr>
+          <w:b/>
+        </w:rPr>
+        <w:t>a)</w:t>
+      </w:r>
+    </w:p>
+    <w:p>
+      <w:r>
+        <w:t xml:space="preserve">Da wir den </w:t>
+      </w:r>
+      <w:proofErr w:type="spellStart"/>
+      <w:r>
+        <w:t>Goodput</w:t>
+      </w:r>
+      <w:proofErr w:type="spellEnd"/>
+      <w:r>
+        <w:t xml:space="preserve"> d.h. den Durchsatz an Nutzdaten bestimmen wollen, sollte der Anteil an Nutzdaten deutlich größer sein als der Overhead (Header) der Protokolle TCP und UDP.</w:t>
       </w:r>
     </w:p>
     <w:p/>
@@ -7531,7 +7572,19 @@
             <w:rPr>
               <w:rFonts w:ascii="Cambria Math" w:hAnsi="Cambria Math"/>
             </w:rPr>
-            <m:t>=3496 SnW Pakete</m:t>
+            <m:t>=349</m:t>
+          </m:r>
+          <m:r>
+            <w:rPr>
+              <w:rFonts w:ascii="Cambria Math" w:hAnsi="Cambria Math"/>
+            </w:rPr>
+            <m:t>5,25</m:t>
+          </m:r>
+          <m:r>
+            <w:rPr>
+              <w:rFonts w:ascii="Cambria Math" w:hAnsi="Cambria Math"/>
+            </w:rPr>
+            <m:t xml:space="preserve"> SnW Pakete</m:t>
           </m:r>
         </m:oMath>
       </m:oMathPara>
@@ -7635,7 +7688,21 @@
             <w:rFonts w:ascii="Cambria Math" w:hAnsi="Cambria Math"/>
             <w:lang w:val="en-US"/>
           </w:rPr>
-          <m:t xml:space="preserve">3496 </m:t>
+          <m:t>349</m:t>
+        </m:r>
+        <m:r>
+          <w:rPr>
+            <w:rFonts w:ascii="Cambria Math" w:hAnsi="Cambria Math"/>
+            <w:lang w:val="en-US"/>
+          </w:rPr>
+          <m:t>5,25</m:t>
+        </m:r>
+        <m:r>
+          <w:rPr>
+            <w:rFonts w:ascii="Cambria Math" w:hAnsi="Cambria Math"/>
+            <w:lang w:val="en-US"/>
+          </w:rPr>
+          <m:t xml:space="preserve"> </m:t>
         </m:r>
         <m:r>
           <w:rPr>
@@ -7689,40 +7756,368 @@
           <w:rFonts w:ascii="Consolas" w:eastAsiaTheme="minorEastAsia" w:hAnsi="Consolas" w:cs="Consolas"/>
           <w:lang w:val="en-US"/>
         </w:rPr>
-        <w:t>174.762,67ms</w:t>
+        <w:t>174.762,</w:t>
       </w:r>
       <w:r>
         <w:rPr>
           <w:rFonts w:ascii="Consolas" w:eastAsiaTheme="minorEastAsia" w:hAnsi="Consolas" w:cs="Consolas"/>
           <w:lang w:val="en-US"/>
         </w:rPr>
-        <w:t xml:space="preserve"> =174,76ms</w:t>
-      </w:r>
-    </w:p>
-    <w:p>
-      <w:pPr>
+        <w:t>5</w:t>
+      </w:r>
+      <w:r>
         <w:rPr>
           <w:rFonts w:ascii="Consolas" w:eastAsiaTheme="minorEastAsia" w:hAnsi="Consolas" w:cs="Consolas"/>
           <w:lang w:val="en-US"/>
         </w:rPr>
-      </w:pPr>
-    </w:p>
-    <w:p>
-      <w:pPr>
+        <w:t>ms</w:t>
+      </w:r>
+      <w:r>
         <w:rPr>
           <w:rFonts w:ascii="Consolas" w:eastAsiaTheme="minorEastAsia" w:hAnsi="Consolas" w:cs="Consolas"/>
-          <w:b/>
-          <w:lang w:val="en-US"/>
-        </w:rPr>
-      </w:pPr>
+          <w:lang w:val="en-US"/>
+        </w:rPr>
+        <w:t xml:space="preserve"> =174,76</w:t>
+      </w:r>
       <w:r>
         <w:rPr>
           <w:rFonts w:ascii="Consolas" w:eastAsiaTheme="minorEastAsia" w:hAnsi="Consolas" w:cs="Consolas"/>
+          <w:lang w:val="en-US"/>
+        </w:rPr>
+        <w:t>s</w:t>
+      </w:r>
+    </w:p>
+    <w:p>
+      <w:pPr>
+        <w:rPr>
+          <w:rFonts w:ascii="Consolas" w:eastAsiaTheme="minorEastAsia" w:hAnsi="Consolas" w:cs="Consolas"/>
+          <w:lang w:val="en-US"/>
+        </w:rPr>
+      </w:pPr>
+    </w:p>
+    <w:p>
+      <w:pPr>
+        <w:rPr>
+          <w:rFonts w:ascii="Consolas" w:eastAsiaTheme="minorEastAsia" w:hAnsi="Consolas" w:cs="Consolas"/>
+          <w:b/>
+          <w:lang w:val="en-US"/>
+        </w:rPr>
+      </w:pPr>
+      <w:r>
+        <w:rPr>
+          <w:rFonts w:ascii="Consolas" w:eastAsiaTheme="minorEastAsia" w:hAnsi="Consolas" w:cs="Consolas"/>
           <w:b/>
           <w:lang w:val="en-US"/>
         </w:rPr>
         <w:t>b)</w:t>
       </w:r>
+    </w:p>
+    <w:p>
+      <w:pPr>
+        <w:rPr>
+          <w:rFonts w:ascii="Consolas" w:eastAsiaTheme="minorEastAsia" w:hAnsi="Consolas" w:cs="Consolas"/>
+          <w:lang w:val="en-US"/>
+        </w:rPr>
+      </w:pPr>
+      <m:oMath>
+        <m:r>
+          <w:rPr>
+            <w:rFonts w:ascii="Cambria Math" w:hAnsi="Cambria Math"/>
+            <w:lang w:val="en-US"/>
+          </w:rPr>
+          <m:t>3495,25</m:t>
+        </m:r>
+        <m:r>
+          <w:rPr>
+            <w:rFonts w:ascii="Cambria Math" w:eastAsiaTheme="minorEastAsia" w:hAnsi="Cambria Math" w:cs="Consolas"/>
+            <w:lang w:val="en-US"/>
+          </w:rPr>
+          <m:t>/10=349,</m:t>
+        </m:r>
+        <m:r>
+          <w:rPr>
+            <w:rFonts w:ascii="Cambria Math" w:eastAsiaTheme="minorEastAsia" w:hAnsi="Cambria Math" w:cs="Consolas"/>
+            <w:lang w:val="en-US"/>
+          </w:rPr>
+          <m:t>525</m:t>
+        </m:r>
+      </m:oMath>
+      <w:r>
+        <w:rPr>
+          <w:rFonts w:ascii="Consolas" w:eastAsiaTheme="minorEastAsia" w:hAnsi="Consolas" w:cs="Consolas"/>
+          <w:lang w:val="en-US"/>
+        </w:rPr>
+        <w:t xml:space="preserve"> </w:t>
+      </w:r>
+      <w:proofErr w:type="spellStart"/>
+      <w:r>
+        <w:rPr>
+          <w:rFonts w:eastAsiaTheme="minorEastAsia"/>
+          <w:lang w:val="en-US"/>
+        </w:rPr>
+        <w:t>Pakete</w:t>
+      </w:r>
+      <w:proofErr w:type="spellEnd"/>
+      <w:r>
+        <w:rPr>
+          <w:rFonts w:eastAsiaTheme="minorEastAsia"/>
+          <w:lang w:val="en-US"/>
+        </w:rPr>
+        <w:t xml:space="preserve"> </w:t>
+      </w:r>
+      <w:proofErr w:type="spellStart"/>
+      <w:r>
+        <w:rPr>
+          <w:rFonts w:eastAsiaTheme="minorEastAsia"/>
+          <w:lang w:val="en-US"/>
+        </w:rPr>
+        <w:t>gehen</w:t>
+      </w:r>
+      <w:proofErr w:type="spellEnd"/>
+      <w:r>
+        <w:rPr>
+          <w:rFonts w:eastAsiaTheme="minorEastAsia"/>
+          <w:lang w:val="en-US"/>
+        </w:rPr>
+        <w:t xml:space="preserve"> </w:t>
+      </w:r>
+      <w:proofErr w:type="spellStart"/>
+      <w:r>
+        <w:rPr>
+          <w:rFonts w:eastAsiaTheme="minorEastAsia"/>
+          <w:lang w:val="en-US"/>
+        </w:rPr>
+        <w:t>verloren</w:t>
+      </w:r>
+      <w:proofErr w:type="spellEnd"/>
+      <w:r>
+        <w:rPr>
+          <w:rFonts w:eastAsiaTheme="minorEastAsia"/>
+          <w:lang w:val="en-US"/>
+        </w:rPr>
+        <w:t xml:space="preserve"> und </w:t>
+      </w:r>
+      <w:proofErr w:type="spellStart"/>
+      <w:r>
+        <w:rPr>
+          <w:rFonts w:eastAsiaTheme="minorEastAsia"/>
+          <w:lang w:val="en-US"/>
+        </w:rPr>
+        <w:t>müssen</w:t>
+      </w:r>
+      <w:proofErr w:type="spellEnd"/>
+      <w:r>
+        <w:rPr>
+          <w:rFonts w:eastAsiaTheme="minorEastAsia"/>
+          <w:lang w:val="en-US"/>
+        </w:rPr>
+        <w:t xml:space="preserve"> </w:t>
+      </w:r>
+      <w:proofErr w:type="spellStart"/>
+      <w:r>
+        <w:rPr>
+          <w:rFonts w:eastAsiaTheme="minorEastAsia"/>
+          <w:lang w:val="en-US"/>
+        </w:rPr>
+        <w:t>erneut</w:t>
+      </w:r>
+      <w:proofErr w:type="spellEnd"/>
+      <w:r>
+        <w:rPr>
+          <w:rFonts w:eastAsiaTheme="minorEastAsia"/>
+          <w:lang w:val="en-US"/>
+        </w:rPr>
+        <w:t xml:space="preserve"> </w:t>
+      </w:r>
+      <w:proofErr w:type="spellStart"/>
+      <w:r>
+        <w:rPr>
+          <w:rFonts w:eastAsiaTheme="minorEastAsia"/>
+          <w:lang w:val="en-US"/>
+        </w:rPr>
+        <w:t>gesen</w:t>
+      </w:r>
+      <w:r>
+        <w:rPr>
+          <w:rFonts w:eastAsiaTheme="minorEastAsia"/>
+          <w:lang w:val="en-US"/>
+        </w:rPr>
+        <w:t>d</w:t>
+      </w:r>
+      <w:r>
+        <w:rPr>
+          <w:rFonts w:eastAsiaTheme="minorEastAsia"/>
+          <w:lang w:val="en-US"/>
+        </w:rPr>
+        <w:t>et</w:t>
+      </w:r>
+      <w:proofErr w:type="spellEnd"/>
+      <w:r>
+        <w:rPr>
+          <w:rFonts w:eastAsiaTheme="minorEastAsia"/>
+          <w:lang w:val="en-US"/>
+        </w:rPr>
+        <w:t xml:space="preserve"> </w:t>
+      </w:r>
+      <w:proofErr w:type="spellStart"/>
+      <w:r>
+        <w:rPr>
+          <w:rFonts w:eastAsiaTheme="minorEastAsia"/>
+          <w:lang w:val="en-US"/>
+        </w:rPr>
+        <w:t>w</w:t>
+      </w:r>
+      <w:r>
+        <w:rPr>
+          <w:rFonts w:eastAsiaTheme="minorEastAsia"/>
+          <w:lang w:val="en-US"/>
+        </w:rPr>
+        <w:t>erden</w:t>
+      </w:r>
+      <w:proofErr w:type="spellEnd"/>
+      <w:r>
+        <w:rPr>
+          <w:rFonts w:eastAsiaTheme="minorEastAsia"/>
+          <w:lang w:val="en-US"/>
+        </w:rPr>
+        <w:t>:</w:t>
+      </w:r>
+      <w:r>
+        <w:rPr>
+          <w:rFonts w:ascii="Consolas" w:eastAsiaTheme="minorEastAsia" w:hAnsi="Consolas" w:cs="Consolas"/>
+          <w:lang w:val="en-US"/>
+        </w:rPr>
+        <w:t xml:space="preserve"> </w:t>
+      </w:r>
+    </w:p>
+    <w:p>
+      <w:pPr>
+        <w:rPr>
+          <w:rFonts w:ascii="Consolas" w:eastAsiaTheme="minorEastAsia" w:hAnsi="Consolas" w:cs="Consolas"/>
+          <w:lang w:val="en-US"/>
+        </w:rPr>
+      </w:pPr>
+      <m:oMath>
+        <m:r>
+          <w:rPr>
+            <w:rFonts w:ascii="Cambria Math" w:eastAsiaTheme="minorEastAsia" w:hAnsi="Cambria Math" w:cs="Consolas"/>
+            <w:lang w:val="en-US"/>
+          </w:rPr>
+          <m:t>349,</m:t>
+        </m:r>
+        <m:r>
+          <w:rPr>
+            <w:rFonts w:ascii="Cambria Math" w:eastAsiaTheme="minorEastAsia" w:hAnsi="Cambria Math" w:cs="Consolas"/>
+            <w:lang w:val="en-US"/>
+          </w:rPr>
+          <m:t>525</m:t>
+        </m:r>
+        <m:r>
+          <w:rPr>
+            <w:rFonts w:ascii="Cambria Math" w:eastAsiaTheme="minorEastAsia" w:hAnsi="Cambria Math" w:cs="Consolas"/>
+            <w:lang w:val="en-US"/>
+          </w:rPr>
+          <m:t>*200ms=</m:t>
+        </m:r>
+        <m:r>
+          <w:rPr>
+            <w:rFonts w:ascii="Cambria Math" w:eastAsiaTheme="minorEastAsia" w:hAnsi="Cambria Math" w:cs="Consolas"/>
+            <w:lang w:val="en-US"/>
+          </w:rPr>
+          <m:t>69.905</m:t>
+        </m:r>
+      </m:oMath>
+      <w:proofErr w:type="gramStart"/>
+      <w:r>
+        <w:rPr>
+          <w:rFonts w:ascii="Consolas" w:eastAsiaTheme="minorEastAsia" w:hAnsi="Consolas" w:cs="Consolas"/>
+          <w:lang w:val="en-US"/>
+        </w:rPr>
+        <w:t>ms</w:t>
+      </w:r>
+      <w:proofErr w:type="gramEnd"/>
+      <w:r>
+        <w:rPr>
+          <w:rFonts w:ascii="Consolas" w:eastAsiaTheme="minorEastAsia" w:hAnsi="Consolas" w:cs="Consolas"/>
+          <w:lang w:val="en-US"/>
+        </w:rPr>
+        <w:t xml:space="preserve"> = 69,905s</w:t>
+      </w:r>
+    </w:p>
+    <w:p>
+      <w:pPr>
+        <w:rPr>
+          <w:rFonts w:ascii="Consolas" w:eastAsiaTheme="minorEastAsia" w:hAnsi="Consolas" w:cs="Consolas"/>
+          <w:lang w:val="en-US"/>
+        </w:rPr>
+      </w:pPr>
+      <m:oMathPara>
+        <m:oMath>
+          <m:d>
+            <m:dPr>
+              <m:ctrlPr>
+                <w:rPr>
+                  <w:rFonts w:ascii="Cambria Math" w:eastAsiaTheme="minorEastAsia" w:hAnsi="Cambria Math" w:cs="Consolas"/>
+                  <w:i/>
+                  <w:lang w:val="en-US"/>
+                </w:rPr>
+              </m:ctrlPr>
+            </m:dPr>
+            <m:e>
+              <m:r>
+                <w:rPr>
+                  <w:rFonts w:ascii="Cambria Math" w:eastAsiaTheme="minorEastAsia" w:hAnsi="Cambria Math" w:cs="Consolas"/>
+                  <w:lang w:val="en-US"/>
+                </w:rPr>
+                <m:t>3495,25</m:t>
+              </m:r>
+              <m:r>
+                <w:rPr>
+                  <w:rFonts w:ascii="Cambria Math" w:eastAsiaTheme="minorEastAsia" w:hAnsi="Cambria Math" w:cs="Consolas"/>
+                  <w:lang w:val="en-US"/>
+                </w:rPr>
+                <m:t>Pakete</m:t>
+              </m:r>
+            </m:e>
+          </m:d>
+          <m:r>
+            <w:rPr>
+              <w:rFonts w:ascii="Cambria Math" w:eastAsiaTheme="minorEastAsia" w:hAnsi="Cambria Math" w:cs="Consolas"/>
+              <w:lang w:val="en-US"/>
+            </w:rPr>
+            <m:t>*50ms=174.762,5ms</m:t>
+          </m:r>
+        </m:oMath>
+      </m:oMathPara>
+    </w:p>
+    <w:p>
+      <w:pPr>
+        <w:rPr>
+          <w:rFonts w:ascii="Consolas" w:eastAsiaTheme="minorEastAsia" w:hAnsi="Consolas" w:cs="Consolas"/>
+          <w:lang w:val="en-US"/>
+        </w:rPr>
+      </w:pPr>
+      <m:oMathPara>
+        <m:oMathParaPr>
+          <m:jc m:val="left"/>
+        </m:oMathParaPr>
+        <m:oMath>
+          <m:r>
+            <w:rPr>
+              <w:rFonts w:ascii="Cambria Math" w:eastAsiaTheme="minorEastAsia" w:hAnsi="Cambria Math" w:cs="Consolas"/>
+              <w:lang w:val="en-US"/>
+            </w:rPr>
+            <m:t xml:space="preserve">Total time = 174.762,5ms+69.905ms = </m:t>
+          </m:r>
+          <m:r>
+            <w:rPr>
+              <w:rFonts w:ascii="Cambria Math" w:eastAsiaTheme="minorEastAsia" w:hAnsi="Cambria Math" w:cs="Consolas"/>
+              <w:lang w:val="en-US"/>
+            </w:rPr>
+            <m:t>244.667,5ms</m:t>
+          </m:r>
+        </m:oMath>
+      </m:oMathPara>
     </w:p>
     <w:p>
       <w:pPr>
@@ -8477,6 +8872,16 @@
       <w:u w:val="single"/>
     </w:rPr>
   </w:style>
+  <w:style w:type="character" w:styleId="Platzhaltertext">
+    <w:name w:val="Placeholder Text"/>
+    <w:basedOn w:val="Absatz-Standardschriftart"/>
+    <w:uiPriority w:val="99"/>
+    <w:semiHidden/>
+    <w:rsid w:val="009A25EE"/>
+    <w:rPr>
+      <w:color w:val="808080"/>
+    </w:rPr>
+  </w:style>
 </w:styles>
 </file>
 

</xml_diff>

<commit_message>
Netzwerke Aufgabe 5.3, 6.2
</commit_message>
<xml_diff>
--- a/Netzwerke I Übung 4-6.docx
+++ b/Netzwerke I Übung 4-6.docx
@@ -359,17 +359,20 @@
         <w:ind w:left="708"/>
         <w:rPr>
           <w:rFonts w:ascii="Consolas" w:hAnsi="Consolas" w:cs="Consolas"/>
-        </w:rPr>
-      </w:pPr>
-      <w:r>
-        <w:rPr>
-          <w:rFonts w:ascii="Consolas" w:hAnsi="Consolas" w:cs="Consolas"/>
+          <w:lang w:val="en-US"/>
+        </w:rPr>
+      </w:pPr>
+      <w:r>
+        <w:rPr>
+          <w:rFonts w:ascii="Consolas" w:hAnsi="Consolas" w:cs="Consolas"/>
+          <w:lang w:val="en-US"/>
         </w:rPr>
         <w:t>]</w:t>
       </w:r>
       <w:r>
         <w:rPr>
           <w:rFonts w:ascii="Consolas" w:hAnsi="Consolas" w:cs="Consolas"/>
+          <w:lang w:val="en-US"/>
         </w:rPr>
         <w:t>,</w:t>
       </w:r>
@@ -379,13 +382,31 @@
         <w:ind w:left="708"/>
         <w:rPr>
           <w:rFonts w:ascii="Consolas" w:hAnsi="Consolas" w:cs="Consolas"/>
-        </w:rPr>
-      </w:pPr>
-      <w:r>
-        <w:rPr>
-          <w:rFonts w:ascii="Consolas" w:hAnsi="Consolas" w:cs="Consolas"/>
-        </w:rPr>
-        <w:t>"type": "L",</w:t>
+          <w:lang w:val="en-US"/>
+        </w:rPr>
+      </w:pPr>
+      <w:r>
+        <w:rPr>
+          <w:rFonts w:ascii="Consolas" w:hAnsi="Consolas" w:cs="Consolas"/>
+          <w:lang w:val="en-US"/>
+        </w:rPr>
+        <w:t>"</w:t>
+      </w:r>
+      <w:proofErr w:type="gramStart"/>
+      <w:r>
+        <w:rPr>
+          <w:rFonts w:ascii="Consolas" w:hAnsi="Consolas" w:cs="Consolas"/>
+          <w:lang w:val="en-US"/>
+        </w:rPr>
+        <w:t>type</w:t>
+      </w:r>
+      <w:proofErr w:type="gramEnd"/>
+      <w:r>
+        <w:rPr>
+          <w:rFonts w:ascii="Consolas" w:hAnsi="Consolas" w:cs="Consolas"/>
+          <w:lang w:val="en-US"/>
+        </w:rPr>
+        <w:t>": "L",</w:t>
       </w:r>
     </w:p>
     <w:p>
@@ -393,25 +414,29 @@
         <w:ind w:left="708"/>
         <w:rPr>
           <w:rFonts w:ascii="Consolas" w:hAnsi="Consolas" w:cs="Consolas"/>
-        </w:rPr>
-      </w:pPr>
-      <w:r>
-        <w:rPr>
-          <w:rFonts w:ascii="Consolas" w:hAnsi="Consolas" w:cs="Consolas"/>
+          <w:lang w:val="en-US"/>
+        </w:rPr>
+      </w:pPr>
+      <w:r>
+        <w:rPr>
+          <w:rFonts w:ascii="Consolas" w:hAnsi="Consolas" w:cs="Consolas"/>
+          <w:lang w:val="en-US"/>
         </w:rPr>
         <w:t>"</w:t>
       </w:r>
-      <w:proofErr w:type="spellStart"/>
-      <w:r>
-        <w:rPr>
-          <w:rFonts w:ascii="Consolas" w:hAnsi="Consolas" w:cs="Consolas"/>
+      <w:proofErr w:type="gramStart"/>
+      <w:r>
+        <w:rPr>
+          <w:rFonts w:ascii="Consolas" w:hAnsi="Consolas" w:cs="Consolas"/>
+          <w:lang w:val="en-US"/>
         </w:rPr>
         <w:t>members</w:t>
       </w:r>
-      <w:proofErr w:type="spellEnd"/>
-      <w:r>
-        <w:rPr>
-          <w:rFonts w:ascii="Consolas" w:hAnsi="Consolas" w:cs="Consolas"/>
+      <w:proofErr w:type="gramEnd"/>
+      <w:r>
+        <w:rPr>
+          <w:rFonts w:ascii="Consolas" w:hAnsi="Consolas" w:cs="Consolas"/>
+          <w:lang w:val="en-US"/>
         </w:rPr>
         <w:t>": [</w:t>
       </w:r>
@@ -613,6 +638,7 @@
         <w:ind w:left="708"/>
         <w:rPr>
           <w:rFonts w:ascii="Consolas" w:hAnsi="Consolas" w:cs="Consolas"/>
+          <w:lang w:val="en-US"/>
         </w:rPr>
       </w:pPr>
       <w:r>
@@ -658,36 +684,9 @@
       <w:r>
         <w:rPr>
           <w:rFonts w:ascii="Consolas" w:hAnsi="Consolas" w:cs="Consolas"/>
-        </w:rPr>
-        <w:t>64", "</w:t>
-      </w:r>
-      <w:proofErr w:type="spellStart"/>
-      <w:r>
-        <w:rPr>
-          <w:rFonts w:ascii="Consolas" w:hAnsi="Consolas" w:cs="Consolas"/>
-        </w:rPr>
-        <w:t>city</w:t>
-      </w:r>
-      <w:proofErr w:type="spellEnd"/>
-      <w:r>
-        <w:rPr>
-          <w:rFonts w:ascii="Consolas" w:hAnsi="Consolas" w:cs="Consolas"/>
-        </w:rPr>
-        <w:t>": "</w:t>
-      </w:r>
-      <w:proofErr w:type="spellStart"/>
-      <w:r>
-        <w:rPr>
-          <w:rFonts w:ascii="Consolas" w:hAnsi="Consolas" w:cs="Consolas"/>
-        </w:rPr>
-        <w:t>Munich</w:t>
-      </w:r>
-      <w:proofErr w:type="spellEnd"/>
-      <w:r>
-        <w:rPr>
-          <w:rFonts w:ascii="Consolas" w:hAnsi="Consolas" w:cs="Consolas"/>
-        </w:rPr>
-        <w:t>"</w:t>
+          <w:lang w:val="en-US"/>
+        </w:rPr>
+        <w:t>64", "city": "Munich"</w:t>
       </w:r>
     </w:p>
     <w:p>
@@ -695,11 +694,13 @@
         <w:ind w:left="708"/>
         <w:rPr>
           <w:rFonts w:ascii="Consolas" w:hAnsi="Consolas" w:cs="Consolas"/>
-        </w:rPr>
-      </w:pPr>
-      <w:r>
-        <w:rPr>
-          <w:rFonts w:ascii="Consolas" w:hAnsi="Consolas" w:cs="Consolas"/>
+          <w:lang w:val="en-US"/>
+        </w:rPr>
+      </w:pPr>
+      <w:r>
+        <w:rPr>
+          <w:rFonts w:ascii="Consolas" w:hAnsi="Consolas" w:cs="Consolas"/>
+          <w:lang w:val="en-US"/>
         </w:rPr>
         <w:t>}</w:t>
       </w:r>
@@ -708,11 +709,13 @@
       <w:pPr>
         <w:rPr>
           <w:rFonts w:ascii="Consolas" w:hAnsi="Consolas" w:cs="Consolas"/>
-        </w:rPr>
-      </w:pPr>
-      <w:r>
-        <w:rPr>
-          <w:rFonts w:ascii="Consolas" w:hAnsi="Consolas" w:cs="Consolas"/>
+          <w:lang w:val="en-US"/>
+        </w:rPr>
+      </w:pPr>
+      <w:r>
+        <w:rPr>
+          <w:rFonts w:ascii="Consolas" w:hAnsi="Consolas" w:cs="Consolas"/>
+          <w:lang w:val="en-US"/>
         </w:rPr>
         <w:t>}</w:t>
       </w:r>
@@ -722,6 +725,7 @@
         <w:jc w:val="center"/>
         <w:rPr>
           <w:b/>
+          <w:lang w:val="en-US"/>
         </w:rPr>
       </w:pPr>
     </w:p>
@@ -731,15 +735,37 @@
         <w:rPr>
           <w:b/>
           <w:u w:val="single"/>
-        </w:rPr>
-      </w:pPr>
+          <w:lang w:val="en-US"/>
+        </w:rPr>
+      </w:pPr>
+      <w:proofErr w:type="spellStart"/>
       <w:r>
         <w:rPr>
           <w:b/>
           <w:u w:val="single"/>
-        </w:rPr>
-        <w:t>Aufgabe 5.1: SMTP Protokoll</w:t>
-      </w:r>
+          <w:lang w:val="en-US"/>
+        </w:rPr>
+        <w:t>Aufgabe</w:t>
+      </w:r>
+      <w:proofErr w:type="spellEnd"/>
+      <w:r>
+        <w:rPr>
+          <w:b/>
+          <w:u w:val="single"/>
+          <w:lang w:val="en-US"/>
+        </w:rPr>
+        <w:t xml:space="preserve"> 5.1: SMTP </w:t>
+      </w:r>
+      <w:proofErr w:type="spellStart"/>
+      <w:r>
+        <w:rPr>
+          <w:b/>
+          <w:u w:val="single"/>
+          <w:lang w:val="en-US"/>
+        </w:rPr>
+        <w:t>Protokoll</w:t>
+      </w:r>
+      <w:proofErr w:type="spellEnd"/>
     </w:p>
     <w:p>
       <w:pPr>
@@ -7002,14 +7028,12 @@
       <w:pPr>
         <w:rPr>
           <w:rFonts w:ascii="Consolas" w:hAnsi="Consolas" w:cs="Consolas"/>
-          <w:lang w:val="en-US"/>
         </w:rPr>
       </w:pPr>
       <w:proofErr w:type="gramStart"/>
       <w:r>
         <w:rPr>
           <w:rFonts w:ascii="Consolas" w:hAnsi="Consolas" w:cs="Consolas"/>
-          <w:lang w:val="en-US"/>
         </w:rPr>
         <w:t>;;</w:t>
       </w:r>
@@ -7017,16 +7041,28 @@
       <w:r>
         <w:rPr>
           <w:rFonts w:ascii="Consolas" w:hAnsi="Consolas" w:cs="Consolas"/>
-          <w:lang w:val="en-US"/>
-        </w:rPr>
-        <w:t xml:space="preserve"> MSG SIZE  rcvd: 114</w:t>
-      </w:r>
-    </w:p>
-    <w:p>
-      <w:pPr>
-        <w:rPr>
-          <w:rFonts w:ascii="Consolas" w:hAnsi="Consolas" w:cs="Consolas"/>
-          <w:lang w:val="en-US"/>
+        </w:rPr>
+        <w:t xml:space="preserve"> MSG SIZE  </w:t>
+      </w:r>
+      <w:proofErr w:type="spellStart"/>
+      <w:r>
+        <w:rPr>
+          <w:rFonts w:ascii="Consolas" w:hAnsi="Consolas" w:cs="Consolas"/>
+        </w:rPr>
+        <w:t>rcvd</w:t>
+      </w:r>
+      <w:proofErr w:type="spellEnd"/>
+      <w:r>
+        <w:rPr>
+          <w:rFonts w:ascii="Consolas" w:hAnsi="Consolas" w:cs="Consolas"/>
+        </w:rPr>
+        <w:t>: 114</w:t>
+      </w:r>
+    </w:p>
+    <w:p>
+      <w:pPr>
+        <w:rPr>
+          <w:rFonts w:ascii="Consolas" w:hAnsi="Consolas" w:cs="Consolas"/>
         </w:rPr>
       </w:pPr>
     </w:p>
@@ -7050,25 +7086,852 @@
       <w:pPr>
         <w:rPr>
           <w:b/>
-          <w:u w:val="single"/>
-        </w:rPr>
-      </w:pPr>
-      <w:r>
-        <w:rPr>
-          <w:b/>
-          <w:u w:val="single"/>
+        </w:rPr>
+      </w:pPr>
+      <w:r>
+        <w:rPr>
+          <w:b/>
+          <w:noProof/>
+          <w:lang w:eastAsia="de-DE"/>
+        </w:rPr>
+        <mc:AlternateContent>
+          <mc:Choice Requires="wps">
+            <w:drawing>
+              <wp:anchor distT="0" distB="0" distL="114300" distR="114300" simplePos="0" relativeHeight="251671552" behindDoc="0" locked="0" layoutInCell="1" allowOverlap="1" wp14:anchorId="37D95488" wp14:editId="278CA47F">
+                <wp:simplePos x="0" y="0"/>
+                <wp:positionH relativeFrom="column">
+                  <wp:posOffset>5257870</wp:posOffset>
+                </wp:positionH>
+                <wp:positionV relativeFrom="paragraph">
+                  <wp:posOffset>361736</wp:posOffset>
+                </wp:positionV>
+                <wp:extent cx="0" cy="1120537"/>
+                <wp:effectExtent l="0" t="0" r="19050" b="22860"/>
+                <wp:wrapNone/>
+                <wp:docPr id="7" name="Gerader Verbinder 7"/>
+                <wp:cNvGraphicFramePr/>
+                <a:graphic xmlns:a="http://schemas.openxmlformats.org/drawingml/2006/main">
+                  <a:graphicData uri="http://schemas.microsoft.com/office/word/2010/wordprocessingShape">
+                    <wps:wsp>
+                      <wps:cNvCnPr/>
+                      <wps:spPr>
+                        <a:xfrm>
+                          <a:off x="0" y="0"/>
+                          <a:ext cx="0" cy="1120537"/>
+                        </a:xfrm>
+                        <a:prstGeom prst="line">
+                          <a:avLst/>
+                        </a:prstGeom>
+                        <a:ln w="19050"/>
+                      </wps:spPr>
+                      <wps:style>
+                        <a:lnRef idx="1">
+                          <a:schemeClr val="accent1"/>
+                        </a:lnRef>
+                        <a:fillRef idx="0">
+                          <a:schemeClr val="accent1"/>
+                        </a:fillRef>
+                        <a:effectRef idx="0">
+                          <a:schemeClr val="accent1"/>
+                        </a:effectRef>
+                        <a:fontRef idx="minor">
+                          <a:schemeClr val="tx1"/>
+                        </a:fontRef>
+                      </wps:style>
+                      <wps:bodyPr/>
+                    </wps:wsp>
+                  </a:graphicData>
+                </a:graphic>
+                <wp14:sizeRelH relativeFrom="margin">
+                  <wp14:pctWidth>0</wp14:pctWidth>
+                </wp14:sizeRelH>
+                <wp14:sizeRelV relativeFrom="margin">
+                  <wp14:pctHeight>0</wp14:pctHeight>
+                </wp14:sizeRelV>
+              </wp:anchor>
+            </w:drawing>
+          </mc:Choice>
+          <mc:Fallback>
+            <w:pict>
+              <v:line w14:anchorId="63046F44" id="Gerader Verbinder 7" o:spid="_x0000_s1026" style="position:absolute;z-index:251671552;visibility:visible;mso-wrap-style:square;mso-width-percent:0;mso-height-percent:0;mso-wrap-distance-left:9pt;mso-wrap-distance-top:0;mso-wrap-distance-right:9pt;mso-wrap-distance-bottom:0;mso-position-horizontal:absolute;mso-position-horizontal-relative:text;mso-position-vertical:absolute;mso-position-vertical-relative:text;mso-width-percent:0;mso-height-percent:0;mso-width-relative:margin;mso-height-relative:margin" from="414pt,28.5pt" to="414pt,116.75pt" o:gfxdata="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" strokecolor="#5b9bd5 [3204]" strokeweight="1.5pt">
+                <v:stroke joinstyle="miter"/>
+              </v:line>
+            </w:pict>
+          </mc:Fallback>
+        </mc:AlternateContent>
+      </w:r>
+      <w:r>
+        <w:rPr>
+          <w:b/>
+          <w:noProof/>
+          <w:lang w:eastAsia="de-DE"/>
+        </w:rPr>
+        <mc:AlternateContent>
+          <mc:Choice Requires="wps">
+            <w:drawing>
+              <wp:anchor distT="0" distB="0" distL="114300" distR="114300" simplePos="0" relativeHeight="251669504" behindDoc="0" locked="0" layoutInCell="1" allowOverlap="1" wp14:anchorId="3A86D884" wp14:editId="622D0602">
+                <wp:simplePos x="0" y="0"/>
+                <wp:positionH relativeFrom="column">
+                  <wp:posOffset>3376214</wp:posOffset>
+                </wp:positionH>
+                <wp:positionV relativeFrom="paragraph">
+                  <wp:posOffset>1482274</wp:posOffset>
+                </wp:positionV>
+                <wp:extent cx="1897512" cy="10501"/>
+                <wp:effectExtent l="0" t="0" r="26670" b="27940"/>
+                <wp:wrapNone/>
+                <wp:docPr id="6" name="Gerader Verbinder 6"/>
+                <wp:cNvGraphicFramePr/>
+                <a:graphic xmlns:a="http://schemas.openxmlformats.org/drawingml/2006/main">
+                  <a:graphicData uri="http://schemas.microsoft.com/office/word/2010/wordprocessingShape">
+                    <wps:wsp>
+                      <wps:cNvCnPr/>
+                      <wps:spPr>
+                        <a:xfrm flipH="1">
+                          <a:off x="0" y="0"/>
+                          <a:ext cx="1897512" cy="10501"/>
+                        </a:xfrm>
+                        <a:prstGeom prst="line">
+                          <a:avLst/>
+                        </a:prstGeom>
+                        <a:ln w="19050"/>
+                      </wps:spPr>
+                      <wps:style>
+                        <a:lnRef idx="1">
+                          <a:schemeClr val="accent1"/>
+                        </a:lnRef>
+                        <a:fillRef idx="0">
+                          <a:schemeClr val="accent1"/>
+                        </a:fillRef>
+                        <a:effectRef idx="0">
+                          <a:schemeClr val="accent1"/>
+                        </a:effectRef>
+                        <a:fontRef idx="minor">
+                          <a:schemeClr val="tx1"/>
+                        </a:fontRef>
+                      </wps:style>
+                      <wps:bodyPr/>
+                    </wps:wsp>
+                  </a:graphicData>
+                </a:graphic>
+                <wp14:sizeRelH relativeFrom="margin">
+                  <wp14:pctWidth>0</wp14:pctWidth>
+                </wp14:sizeRelH>
+                <wp14:sizeRelV relativeFrom="margin">
+                  <wp14:pctHeight>0</wp14:pctHeight>
+                </wp14:sizeRelV>
+              </wp:anchor>
+            </w:drawing>
+          </mc:Choice>
+          <mc:Fallback>
+            <w:pict>
+              <v:line w14:anchorId="4075BEA1" id="Gerader Verbinder 6" o:spid="_x0000_s1026" style="position:absolute;flip:x;z-index:251669504;visibility:visible;mso-wrap-style:square;mso-width-percent:0;mso-height-percent:0;mso-wrap-distance-left:9pt;mso-wrap-distance-top:0;mso-wrap-distance-right:9pt;mso-wrap-distance-bottom:0;mso-position-horizontal:absolute;mso-position-horizontal-relative:text;mso-position-vertical:absolute;mso-position-vertical-relative:text;mso-width-percent:0;mso-height-percent:0;mso-width-relative:margin;mso-height-relative:margin" from="265.85pt,116.7pt" to="415.25pt,117.55pt" o:gfxdata="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" strokecolor="#5b9bd5 [3204]" strokeweight="1.5pt">
+                <v:stroke joinstyle="miter"/>
+              </v:line>
+            </w:pict>
+          </mc:Fallback>
+        </mc:AlternateContent>
+      </w:r>
+      <w:r>
+        <w:rPr>
+          <w:b/>
+          <w:noProof/>
+          <w:lang w:eastAsia="de-DE"/>
+        </w:rPr>
+        <mc:AlternateContent>
+          <mc:Choice Requires="wps">
+            <w:drawing>
+              <wp:anchor distT="0" distB="0" distL="114300" distR="114300" simplePos="0" relativeHeight="251667456" behindDoc="0" locked="0" layoutInCell="1" allowOverlap="1" wp14:anchorId="6BD70D02" wp14:editId="341AEA0E">
+                <wp:simplePos x="0" y="0"/>
+                <wp:positionH relativeFrom="column">
+                  <wp:posOffset>3375025</wp:posOffset>
+                </wp:positionH>
+                <wp:positionV relativeFrom="paragraph">
+                  <wp:posOffset>821055</wp:posOffset>
+                </wp:positionV>
+                <wp:extent cx="0" cy="671195"/>
+                <wp:effectExtent l="0" t="0" r="19050" b="14605"/>
+                <wp:wrapNone/>
+                <wp:docPr id="5" name="Gerader Verbinder 5"/>
+                <wp:cNvGraphicFramePr/>
+                <a:graphic xmlns:a="http://schemas.openxmlformats.org/drawingml/2006/main">
+                  <a:graphicData uri="http://schemas.microsoft.com/office/word/2010/wordprocessingShape">
+                    <wps:wsp>
+                      <wps:cNvCnPr/>
+                      <wps:spPr>
+                        <a:xfrm flipH="1" flipV="1">
+                          <a:off x="0" y="0"/>
+                          <a:ext cx="0" cy="671195"/>
+                        </a:xfrm>
+                        <a:prstGeom prst="line">
+                          <a:avLst/>
+                        </a:prstGeom>
+                        <a:ln w="19050"/>
+                      </wps:spPr>
+                      <wps:style>
+                        <a:lnRef idx="1">
+                          <a:schemeClr val="accent1"/>
+                        </a:lnRef>
+                        <a:fillRef idx="0">
+                          <a:schemeClr val="accent1"/>
+                        </a:fillRef>
+                        <a:effectRef idx="0">
+                          <a:schemeClr val="accent1"/>
+                        </a:effectRef>
+                        <a:fontRef idx="minor">
+                          <a:schemeClr val="tx1"/>
+                        </a:fontRef>
+                      </wps:style>
+                      <wps:bodyPr/>
+                    </wps:wsp>
+                  </a:graphicData>
+                </a:graphic>
+                <wp14:sizeRelH relativeFrom="margin">
+                  <wp14:pctWidth>0</wp14:pctWidth>
+                </wp14:sizeRelH>
+                <wp14:sizeRelV relativeFrom="margin">
+                  <wp14:pctHeight>0</wp14:pctHeight>
+                </wp14:sizeRelV>
+              </wp:anchor>
+            </w:drawing>
+          </mc:Choice>
+          <mc:Fallback>
+            <w:pict>
+              <v:line w14:anchorId="24AF34B8" id="Gerader Verbinder 5" o:spid="_x0000_s1026" style="position:absolute;flip:x y;z-index:251667456;visibility:visible;mso-wrap-style:square;mso-width-percent:0;mso-height-percent:0;mso-wrap-distance-left:9pt;mso-wrap-distance-top:0;mso-wrap-distance-right:9pt;mso-wrap-distance-bottom:0;mso-position-horizontal:absolute;mso-position-horizontal-relative:text;mso-position-vertical:absolute;mso-position-vertical-relative:text;mso-width-percent:0;mso-height-percent:0;mso-width-relative:margin;mso-height-relative:margin" from="265.75pt,64.65pt" to="265.75pt,117.5pt" o:gfxdata="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" strokecolor="#5b9bd5 [3204]" strokeweight="1.5pt">
+                <v:stroke joinstyle="miter"/>
+              </v:line>
+            </w:pict>
+          </mc:Fallback>
+        </mc:AlternateContent>
+      </w:r>
+      <w:r>
+        <w:rPr>
+          <w:b/>
+          <w:noProof/>
+          <w:lang w:eastAsia="de-DE"/>
+        </w:rPr>
+        <mc:AlternateContent>
+          <mc:Choice Requires="wps">
+            <w:drawing>
+              <wp:anchor distT="0" distB="0" distL="114300" distR="114300" simplePos="0" relativeHeight="251665408" behindDoc="0" locked="0" layoutInCell="1" allowOverlap="1" wp14:anchorId="56CA93AA" wp14:editId="348FD619">
+                <wp:simplePos x="0" y="0"/>
+                <wp:positionH relativeFrom="column">
+                  <wp:posOffset>2710234</wp:posOffset>
+                </wp:positionH>
+                <wp:positionV relativeFrom="paragraph">
+                  <wp:posOffset>821580</wp:posOffset>
+                </wp:positionV>
+                <wp:extent cx="665979" cy="5285"/>
+                <wp:effectExtent l="0" t="0" r="20320" b="33020"/>
+                <wp:wrapNone/>
+                <wp:docPr id="4" name="Gerader Verbinder 4"/>
+                <wp:cNvGraphicFramePr/>
+                <a:graphic xmlns:a="http://schemas.openxmlformats.org/drawingml/2006/main">
+                  <a:graphicData uri="http://schemas.microsoft.com/office/word/2010/wordprocessingShape">
+                    <wps:wsp>
+                      <wps:cNvCnPr/>
+                      <wps:spPr>
+                        <a:xfrm flipH="1" flipV="1">
+                          <a:off x="0" y="0"/>
+                          <a:ext cx="665979" cy="5285"/>
+                        </a:xfrm>
+                        <a:prstGeom prst="line">
+                          <a:avLst/>
+                        </a:prstGeom>
+                        <a:ln w="19050"/>
+                      </wps:spPr>
+                      <wps:style>
+                        <a:lnRef idx="1">
+                          <a:schemeClr val="accent1"/>
+                        </a:lnRef>
+                        <a:fillRef idx="0">
+                          <a:schemeClr val="accent1"/>
+                        </a:fillRef>
+                        <a:effectRef idx="0">
+                          <a:schemeClr val="accent1"/>
+                        </a:effectRef>
+                        <a:fontRef idx="minor">
+                          <a:schemeClr val="tx1"/>
+                        </a:fontRef>
+                      </wps:style>
+                      <wps:bodyPr/>
+                    </wps:wsp>
+                  </a:graphicData>
+                </a:graphic>
+                <wp14:sizeRelH relativeFrom="margin">
+                  <wp14:pctWidth>0</wp14:pctWidth>
+                </wp14:sizeRelH>
+                <wp14:sizeRelV relativeFrom="margin">
+                  <wp14:pctHeight>0</wp14:pctHeight>
+                </wp14:sizeRelV>
+              </wp:anchor>
+            </w:drawing>
+          </mc:Choice>
+          <mc:Fallback>
+            <w:pict>
+              <v:line w14:anchorId="2929C5E4" id="Gerader Verbinder 4" o:spid="_x0000_s1026" style="position:absolute;flip:x y;z-index:251665408;visibility:visible;mso-wrap-style:square;mso-width-percent:0;mso-height-percent:0;mso-wrap-distance-left:9pt;mso-wrap-distance-top:0;mso-wrap-distance-right:9pt;mso-wrap-distance-bottom:0;mso-position-horizontal:absolute;mso-position-horizontal-relative:text;mso-position-vertical:absolute;mso-position-vertical-relative:text;mso-width-percent:0;mso-height-percent:0;mso-width-relative:margin;mso-height-relative:margin" from="213.4pt,64.7pt" to="265.85pt,65.1pt" o:gfxdata="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" strokecolor="#5b9bd5 [3204]" strokeweight="1.5pt">
+                <v:stroke joinstyle="miter"/>
+              </v:line>
+            </w:pict>
+          </mc:Fallback>
+        </mc:AlternateContent>
+      </w:r>
+      <w:r>
+        <w:rPr>
+          <w:b/>
+          <w:noProof/>
+          <w:lang w:eastAsia="de-DE"/>
+        </w:rPr>
+        <mc:AlternateContent>
+          <mc:Choice Requires="wps">
+            <w:drawing>
+              <wp:anchor distT="0" distB="0" distL="114300" distR="114300" simplePos="0" relativeHeight="251663360" behindDoc="0" locked="0" layoutInCell="1" allowOverlap="1" wp14:anchorId="0D1541CB" wp14:editId="0389D1E1">
+                <wp:simplePos x="0" y="0"/>
+                <wp:positionH relativeFrom="column">
+                  <wp:posOffset>2714849</wp:posOffset>
+                </wp:positionH>
+                <wp:positionV relativeFrom="paragraph">
+                  <wp:posOffset>809746</wp:posOffset>
+                </wp:positionV>
+                <wp:extent cx="0" cy="692169"/>
+                <wp:effectExtent l="0" t="0" r="19050" b="12700"/>
+                <wp:wrapNone/>
+                <wp:docPr id="3" name="Gerader Verbinder 3"/>
+                <wp:cNvGraphicFramePr/>
+                <a:graphic xmlns:a="http://schemas.openxmlformats.org/drawingml/2006/main">
+                  <a:graphicData uri="http://schemas.microsoft.com/office/word/2010/wordprocessingShape">
+                    <wps:wsp>
+                      <wps:cNvCnPr/>
+                      <wps:spPr>
+                        <a:xfrm flipV="1">
+                          <a:off x="0" y="0"/>
+                          <a:ext cx="0" cy="692169"/>
+                        </a:xfrm>
+                        <a:prstGeom prst="line">
+                          <a:avLst/>
+                        </a:prstGeom>
+                        <a:ln w="19050"/>
+                      </wps:spPr>
+                      <wps:style>
+                        <a:lnRef idx="1">
+                          <a:schemeClr val="accent1"/>
+                        </a:lnRef>
+                        <a:fillRef idx="0">
+                          <a:schemeClr val="accent1"/>
+                        </a:fillRef>
+                        <a:effectRef idx="0">
+                          <a:schemeClr val="accent1"/>
+                        </a:effectRef>
+                        <a:fontRef idx="minor">
+                          <a:schemeClr val="tx1"/>
+                        </a:fontRef>
+                      </wps:style>
+                      <wps:bodyPr/>
+                    </wps:wsp>
+                  </a:graphicData>
+                </a:graphic>
+                <wp14:sizeRelH relativeFrom="margin">
+                  <wp14:pctWidth>0</wp14:pctWidth>
+                </wp14:sizeRelH>
+                <wp14:sizeRelV relativeFrom="margin">
+                  <wp14:pctHeight>0</wp14:pctHeight>
+                </wp14:sizeRelV>
+              </wp:anchor>
+            </w:drawing>
+          </mc:Choice>
+          <mc:Fallback>
+            <w:pict>
+              <v:line w14:anchorId="639325C3" id="Gerader Verbinder 3" o:spid="_x0000_s1026" style="position:absolute;flip:y;z-index:251663360;visibility:visible;mso-wrap-style:square;mso-width-percent:0;mso-height-percent:0;mso-wrap-distance-left:9pt;mso-wrap-distance-top:0;mso-wrap-distance-right:9pt;mso-wrap-distance-bottom:0;mso-position-horizontal:absolute;mso-position-horizontal-relative:text;mso-position-vertical:absolute;mso-position-vertical-relative:text;mso-width-percent:0;mso-height-percent:0;mso-width-relative:margin;mso-height-relative:margin" from="213.75pt,63.75pt" to="213.75pt,118.25pt" o:gfxdata="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" strokecolor="#5b9bd5 [3204]" strokeweight="1.5pt">
+                <v:stroke joinstyle="miter"/>
+              </v:line>
+            </w:pict>
+          </mc:Fallback>
+        </mc:AlternateContent>
+      </w:r>
+      <w:r>
+        <w:rPr>
+          <w:b/>
+          <w:noProof/>
+          <w:lang w:eastAsia="de-DE"/>
+        </w:rPr>
+        <mc:AlternateContent>
+          <mc:Choice Requires="wps">
+            <w:drawing>
+              <wp:anchor distT="0" distB="0" distL="114300" distR="114300" simplePos="0" relativeHeight="251661312" behindDoc="0" locked="0" layoutInCell="1" allowOverlap="1" wp14:anchorId="6D4899BC" wp14:editId="153EA674">
+                <wp:simplePos x="0" y="0"/>
+                <wp:positionH relativeFrom="column">
+                  <wp:posOffset>1404209</wp:posOffset>
+                </wp:positionH>
+                <wp:positionV relativeFrom="paragraph">
+                  <wp:posOffset>1497437</wp:posOffset>
+                </wp:positionV>
+                <wp:extent cx="1321387" cy="0"/>
+                <wp:effectExtent l="0" t="0" r="12700" b="19050"/>
+                <wp:wrapNone/>
+                <wp:docPr id="2" name="Gerader Verbinder 2"/>
+                <wp:cNvGraphicFramePr/>
+                <a:graphic xmlns:a="http://schemas.openxmlformats.org/drawingml/2006/main">
+                  <a:graphicData uri="http://schemas.microsoft.com/office/word/2010/wordprocessingShape">
+                    <wps:wsp>
+                      <wps:cNvCnPr/>
+                      <wps:spPr>
+                        <a:xfrm flipH="1">
+                          <a:off x="0" y="0"/>
+                          <a:ext cx="1321387" cy="0"/>
+                        </a:xfrm>
+                        <a:prstGeom prst="line">
+                          <a:avLst/>
+                        </a:prstGeom>
+                        <a:ln w="19050"/>
+                      </wps:spPr>
+                      <wps:style>
+                        <a:lnRef idx="1">
+                          <a:schemeClr val="accent1"/>
+                        </a:lnRef>
+                        <a:fillRef idx="0">
+                          <a:schemeClr val="accent1"/>
+                        </a:fillRef>
+                        <a:effectRef idx="0">
+                          <a:schemeClr val="accent1"/>
+                        </a:effectRef>
+                        <a:fontRef idx="minor">
+                          <a:schemeClr val="tx1"/>
+                        </a:fontRef>
+                      </wps:style>
+                      <wps:bodyPr/>
+                    </wps:wsp>
+                  </a:graphicData>
+                </a:graphic>
+                <wp14:sizeRelH relativeFrom="margin">
+                  <wp14:pctWidth>0</wp14:pctWidth>
+                </wp14:sizeRelH>
+                <wp14:sizeRelV relativeFrom="margin">
+                  <wp14:pctHeight>0</wp14:pctHeight>
+                </wp14:sizeRelV>
+              </wp:anchor>
+            </w:drawing>
+          </mc:Choice>
+          <mc:Fallback>
+            <w:pict>
+              <v:line w14:anchorId="5A3D7412" id="Gerader Verbinder 2" o:spid="_x0000_s1026" style="position:absolute;flip:x;z-index:251661312;visibility:visible;mso-wrap-style:square;mso-width-percent:0;mso-height-percent:0;mso-wrap-distance-left:9pt;mso-wrap-distance-top:0;mso-wrap-distance-right:9pt;mso-wrap-distance-bottom:0;mso-position-horizontal:absolute;mso-position-horizontal-relative:text;mso-position-vertical:absolute;mso-position-vertical-relative:text;mso-width-percent:0;mso-height-percent:0;mso-width-relative:margin;mso-height-relative:margin" from="110.55pt,117.9pt" to="214.6pt,117.9pt" o:gfxdata="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" strokecolor="#5b9bd5 [3204]" strokeweight="1.5pt">
+                <v:stroke joinstyle="miter"/>
+              </v:line>
+            </w:pict>
+          </mc:Fallback>
+        </mc:AlternateContent>
+      </w:r>
+      <w:r>
+        <w:rPr>
+          <w:b/>
+          <w:noProof/>
+          <w:lang w:eastAsia="de-DE"/>
+        </w:rPr>
+        <mc:AlternateContent>
+          <mc:Choice Requires="wps">
+            <w:drawing>
+              <wp:anchor distT="0" distB="0" distL="114300" distR="114300" simplePos="0" relativeHeight="251659264" behindDoc="0" locked="0" layoutInCell="1" allowOverlap="1">
+                <wp:simplePos x="0" y="0"/>
+                <wp:positionH relativeFrom="column">
+                  <wp:posOffset>1415276</wp:posOffset>
+                </wp:positionH>
+                <wp:positionV relativeFrom="paragraph">
+                  <wp:posOffset>330024</wp:posOffset>
+                </wp:positionV>
+                <wp:extent cx="0" cy="1173392"/>
+                <wp:effectExtent l="0" t="0" r="19050" b="27305"/>
+                <wp:wrapNone/>
+                <wp:docPr id="1" name="Gerader Verbinder 1"/>
+                <wp:cNvGraphicFramePr/>
+                <a:graphic xmlns:a="http://schemas.openxmlformats.org/drawingml/2006/main">
+                  <a:graphicData uri="http://schemas.microsoft.com/office/word/2010/wordprocessingShape">
+                    <wps:wsp>
+                      <wps:cNvCnPr/>
+                      <wps:spPr>
+                        <a:xfrm>
+                          <a:off x="0" y="0"/>
+                          <a:ext cx="0" cy="1173392"/>
+                        </a:xfrm>
+                        <a:prstGeom prst="line">
+                          <a:avLst/>
+                        </a:prstGeom>
+                        <a:ln w="19050"/>
+                      </wps:spPr>
+                      <wps:style>
+                        <a:lnRef idx="1">
+                          <a:schemeClr val="accent1"/>
+                        </a:lnRef>
+                        <a:fillRef idx="0">
+                          <a:schemeClr val="accent1"/>
+                        </a:fillRef>
+                        <a:effectRef idx="0">
+                          <a:schemeClr val="accent1"/>
+                        </a:effectRef>
+                        <a:fontRef idx="minor">
+                          <a:schemeClr val="tx1"/>
+                        </a:fontRef>
+                      </wps:style>
+                      <wps:bodyPr/>
+                    </wps:wsp>
+                  </a:graphicData>
+                </a:graphic>
+              </wp:anchor>
+            </w:drawing>
+          </mc:Choice>
+          <mc:Fallback>
+            <w:pict>
+              <v:line w14:anchorId="2267DF21" id="Gerader Verbinder 1" o:spid="_x0000_s1026" style="position:absolute;z-index:251659264;visibility:visible;mso-wrap-style:square;mso-wrap-distance-left:9pt;mso-wrap-distance-top:0;mso-wrap-distance-right:9pt;mso-wrap-distance-bottom:0;mso-position-horizontal:absolute;mso-position-horizontal-relative:text;mso-position-vertical:absolute;mso-position-vertical-relative:text" from="111.45pt,26pt" to="111.45pt,118.4pt" o:gfxdata="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" strokecolor="#5b9bd5 [3204]" strokeweight="1.5pt">
+                <v:stroke joinstyle="miter"/>
+              </v:line>
+            </w:pict>
+          </mc:Fallback>
+        </mc:AlternateContent>
+      </w:r>
+      <w:r>
+        <w:rPr>
+          <w:b/>
         </w:rPr>
         <w:t>a)</w:t>
       </w:r>
-    </w:p>
-    <w:p>
-      <w:pPr>
-        <w:rPr>
-          <w:b/>
-          <w:u w:val="single"/>
-        </w:rPr>
-      </w:pPr>
-    </w:p>
+      <w:r>
+        <w:t xml:space="preserve"> </w:t>
+      </w:r>
+      <w:r>
+        <w:object w:dxaOrig="10215" w:dyaOrig="4051">
+          <v:shapetype id="_x0000_t75" coordsize="21600,21600" o:spt="75" o:preferrelative="t" path="m@4@5l@4@11@9@11@9@5xe" filled="f" stroked="f">
+            <v:stroke joinstyle="miter"/>
+            <v:formulas>
+              <v:f eqn="if lineDrawn pixelLineWidth 0"/>
+              <v:f eqn="sum @0 1 0"/>
+              <v:f eqn="sum 0 0 @1"/>
+              <v:f eqn="prod @2 1 2"/>
+              <v:f eqn="prod @3 21600 pixelWidth"/>
+              <v:f eqn="prod @3 21600 pixelHeight"/>
+              <v:f eqn="sum @0 0 1"/>
+              <v:f eqn="prod @6 1 2"/>
+              <v:f eqn="prod @7 21600 pixelWidth"/>
+              <v:f eqn="sum @8 21600 0"/>
+              <v:f eqn="prod @7 21600 pixelHeight"/>
+              <v:f eqn="sum @10 21600 0"/>
+            </v:formulas>
+            <v:path o:extrusionok="f" gradientshapeok="t" o:connecttype="rect"/>
+            <o:lock v:ext="edit" aspectratio="t"/>
+          </v:shapetype>
+          <v:shape id="_x0000_i1025" type="#_x0000_t75" style="width:453.65pt;height:179.8pt" o:ole="">
+            <v:imagedata r:id="rId10" o:title=""/>
+          </v:shape>
+          <o:OLEObject Type="Embed" ProgID="Visio.Drawing.15" ShapeID="_x0000_i1025" DrawAspect="Content" ObjectID="_1510163993" r:id="rId11"/>
+        </w:object>
+      </w:r>
+    </w:p>
+    <w:p>
+      <w:pPr>
+        <w:rPr>
+          <w:b/>
+        </w:rPr>
+      </w:pPr>
+      <w:r>
+        <w:rPr>
+          <w:b/>
+        </w:rPr>
+        <w:t>DNS-</w:t>
+      </w:r>
+      <w:proofErr w:type="spellStart"/>
+      <w:r>
+        <w:rPr>
+          <w:b/>
+        </w:rPr>
+        <w:t>Querie</w:t>
+      </w:r>
+      <w:proofErr w:type="spellEnd"/>
+    </w:p>
+    <w:tbl>
+      <w:tblPr>
+        <w:tblStyle w:val="Tabellenraster"/>
+        <w:tblW w:w="0" w:type="auto"/>
+        <w:tblLook w:val="04A0" w:firstRow="1" w:lastRow="0" w:firstColumn="1" w:lastColumn="0" w:noHBand="0" w:noVBand="1"/>
+      </w:tblPr>
+      <w:tblGrid>
+        <w:gridCol w:w="4531"/>
+        <w:gridCol w:w="4531"/>
+      </w:tblGrid>
+      <w:tr>
+        <w:tc>
+          <w:tcPr>
+            <w:tcW w:w="4531" w:type="dxa"/>
+          </w:tcPr>
+          <w:p>
+            <w:proofErr w:type="spellStart"/>
+            <w:r>
+              <w:t>Identification</w:t>
+            </w:r>
+            <w:proofErr w:type="spellEnd"/>
+            <w:r>
+              <w:t>: 0x4de3</w:t>
+            </w:r>
+          </w:p>
+        </w:tc>
+        <w:tc>
+          <w:tcPr>
+            <w:tcW w:w="4531" w:type="dxa"/>
+          </w:tcPr>
+          <w:p>
+            <w:r>
+              <w:t>Flags: 0x</w:t>
+            </w:r>
+            <w:r>
+              <w:t>0</w:t>
+            </w:r>
+            <w:r>
+              <w:t xml:space="preserve">100 Standard </w:t>
+            </w:r>
+            <w:proofErr w:type="spellStart"/>
+            <w:r>
+              <w:t>query</w:t>
+            </w:r>
+            <w:proofErr w:type="spellEnd"/>
+          </w:p>
+        </w:tc>
+      </w:tr>
+      <w:tr>
+        <w:tc>
+          <w:tcPr>
+            <w:tcW w:w="4531" w:type="dxa"/>
+          </w:tcPr>
+          <w:p>
+            <w:proofErr w:type="spellStart"/>
+            <w:r>
+              <w:t>Number</w:t>
+            </w:r>
+            <w:proofErr w:type="spellEnd"/>
+            <w:r>
+              <w:t xml:space="preserve"> </w:t>
+            </w:r>
+            <w:proofErr w:type="spellStart"/>
+            <w:r>
+              <w:t>of</w:t>
+            </w:r>
+            <w:proofErr w:type="spellEnd"/>
+            <w:r>
+              <w:t xml:space="preserve"> </w:t>
+            </w:r>
+            <w:proofErr w:type="spellStart"/>
+            <w:r>
+              <w:t>questions</w:t>
+            </w:r>
+            <w:proofErr w:type="spellEnd"/>
+            <w:r>
+              <w:t>: 1</w:t>
+            </w:r>
+          </w:p>
+        </w:tc>
+        <w:tc>
+          <w:tcPr>
+            <w:tcW w:w="4531" w:type="dxa"/>
+          </w:tcPr>
+          <w:p>
+            <w:proofErr w:type="spellStart"/>
+            <w:r>
+              <w:t>Number</w:t>
+            </w:r>
+            <w:proofErr w:type="spellEnd"/>
+            <w:r>
+              <w:t xml:space="preserve"> </w:t>
+            </w:r>
+            <w:proofErr w:type="spellStart"/>
+            <w:r>
+              <w:t>of</w:t>
+            </w:r>
+            <w:proofErr w:type="spellEnd"/>
+            <w:r>
+              <w:t xml:space="preserve"> </w:t>
+            </w:r>
+            <w:proofErr w:type="spellStart"/>
+            <w:r>
+              <w:t>answer</w:t>
+            </w:r>
+            <w:proofErr w:type="spellEnd"/>
+            <w:r>
+              <w:t xml:space="preserve"> RRs</w:t>
+            </w:r>
+            <w:r>
+              <w:t>: 0</w:t>
+            </w:r>
+          </w:p>
+        </w:tc>
+      </w:tr>
+      <w:tr>
+        <w:tc>
+          <w:tcPr>
+            <w:tcW w:w="4531" w:type="dxa"/>
+          </w:tcPr>
+          <w:p>
+            <w:proofErr w:type="spellStart"/>
+            <w:r>
+              <w:t>Number</w:t>
+            </w:r>
+            <w:proofErr w:type="spellEnd"/>
+            <w:r>
+              <w:t xml:space="preserve"> </w:t>
+            </w:r>
+            <w:proofErr w:type="spellStart"/>
+            <w:r>
+              <w:t>of</w:t>
+            </w:r>
+            <w:proofErr w:type="spellEnd"/>
+            <w:r>
+              <w:t xml:space="preserve"> </w:t>
+            </w:r>
+            <w:proofErr w:type="spellStart"/>
+            <w:r>
+              <w:t>authority</w:t>
+            </w:r>
+            <w:proofErr w:type="spellEnd"/>
+            <w:r>
+              <w:t xml:space="preserve"> RRs</w:t>
+            </w:r>
+            <w:r>
+              <w:t>: 0</w:t>
+            </w:r>
+          </w:p>
+        </w:tc>
+        <w:tc>
+          <w:tcPr>
+            <w:tcW w:w="4531" w:type="dxa"/>
+          </w:tcPr>
+          <w:p>
+            <w:proofErr w:type="spellStart"/>
+            <w:r>
+              <w:t>Number</w:t>
+            </w:r>
+            <w:proofErr w:type="spellEnd"/>
+            <w:r>
+              <w:t xml:space="preserve"> </w:t>
+            </w:r>
+            <w:proofErr w:type="spellStart"/>
+            <w:r>
+              <w:t>of</w:t>
+            </w:r>
+            <w:proofErr w:type="spellEnd"/>
+            <w:r>
+              <w:t xml:space="preserve"> additional RRs</w:t>
+            </w:r>
+            <w:r>
+              <w:t>: 0</w:t>
+            </w:r>
+          </w:p>
+        </w:tc>
+      </w:tr>
+      <w:tr>
+        <w:tc>
+          <w:tcPr>
+            <w:tcW w:w="9062" w:type="dxa"/>
+            <w:gridSpan w:val="2"/>
+          </w:tcPr>
+          <w:p>
+            <w:hyperlink r:id="rId12" w:history="1">
+              <w:r>
+                <w:rPr>
+                  <w:rStyle w:val="Hyperlink"/>
+                </w:rPr>
+                <w:t>www.gi.de</w:t>
+              </w:r>
+            </w:hyperlink>
+            <w:r>
+              <w:t xml:space="preserve">   A   </w:t>
+            </w:r>
+          </w:p>
+        </w:tc>
+      </w:tr>
+    </w:tbl>
+    <w:p>
+      <w:pPr>
+        <w:rPr>
+          <w:b/>
+        </w:rPr>
+      </w:pPr>
+    </w:p>
+    <w:p>
+      <w:pPr>
+        <w:rPr>
+          <w:b/>
+        </w:rPr>
+      </w:pPr>
+      <w:r>
+        <w:rPr>
+          <w:b/>
+        </w:rPr>
+        <w:t>UDP:</w:t>
+      </w:r>
+    </w:p>
+    <w:tbl>
+      <w:tblPr>
+        <w:tblStyle w:val="Tabellenraster"/>
+        <w:tblW w:w="0" w:type="auto"/>
+        <w:tblLook w:val="04A0" w:firstRow="1" w:lastRow="0" w:firstColumn="1" w:lastColumn="0" w:noHBand="0" w:noVBand="1"/>
+      </w:tblPr>
+      <w:tblGrid>
+        <w:gridCol w:w="4531"/>
+        <w:gridCol w:w="4531"/>
+      </w:tblGrid>
+      <w:tr>
+        <w:tc>
+          <w:tcPr>
+            <w:tcW w:w="4531" w:type="dxa"/>
+          </w:tcPr>
+          <w:p>
+            <w:r>
+              <w:t>Source Port: 60583</w:t>
+            </w:r>
+          </w:p>
+        </w:tc>
+        <w:tc>
+          <w:tcPr>
+            <w:tcW w:w="4531" w:type="dxa"/>
+          </w:tcPr>
+          <w:p>
+            <w:r>
+              <w:t>Destination Port: 53</w:t>
+            </w:r>
+          </w:p>
+        </w:tc>
+      </w:tr>
+      <w:tr>
+        <w:tc>
+          <w:tcPr>
+            <w:tcW w:w="4531" w:type="dxa"/>
+          </w:tcPr>
+          <w:p>
+            <w:proofErr w:type="spellStart"/>
+            <w:r>
+              <w:t>Length</w:t>
+            </w:r>
+            <w:proofErr w:type="spellEnd"/>
+            <w:r>
+              <w:t>: 50</w:t>
+            </w:r>
+          </w:p>
+        </w:tc>
+        <w:tc>
+          <w:tcPr>
+            <w:tcW w:w="4531" w:type="dxa"/>
+          </w:tcPr>
+          <w:p>
+            <w:proofErr w:type="spellStart"/>
+            <w:r>
+              <w:t>Checksum</w:t>
+            </w:r>
+            <w:proofErr w:type="spellEnd"/>
+            <w:r>
+              <w:t xml:space="preserve">: </w:t>
+            </w:r>
+            <w:r>
+              <w:t>0</w:t>
+            </w:r>
+          </w:p>
+        </w:tc>
+      </w:tr>
+    </w:tbl>
+    <w:p/>
     <w:p>
       <w:pPr>
         <w:rPr>
@@ -7087,6 +7950,8 @@
         </w:rPr>
         <w:t xml:space="preserve"> Iterative DNS-Anfragen</w:t>
       </w:r>
+      <w:bookmarkStart w:id="0" w:name="_GoBack"/>
+      <w:bookmarkEnd w:id="0"/>
     </w:p>
     <w:p>
       <w:r>
@@ -7399,10 +8264,18 @@
           <w:b/>
         </w:rPr>
       </w:pPr>
-      <w:r>
-        <w:rPr>
-          <w:b/>
-        </w:rPr>
+    </w:p>
+    <w:p>
+      <w:pPr>
+        <w:rPr>
+          <w:b/>
+        </w:rPr>
+      </w:pPr>
+      <w:r>
+        <w:rPr>
+          <w:b/>
+        </w:rPr>
+        <w:lastRenderedPageBreak/>
         <w:t>Aufgabe 6.1: Durchsatzmessung mit UDP und TCP</w:t>
       </w:r>
     </w:p>
@@ -7572,19 +8445,7 @@
             <w:rPr>
               <w:rFonts w:ascii="Cambria Math" w:hAnsi="Cambria Math"/>
             </w:rPr>
-            <m:t>=349</m:t>
-          </m:r>
-          <m:r>
-            <w:rPr>
-              <w:rFonts w:ascii="Cambria Math" w:hAnsi="Cambria Math"/>
-            </w:rPr>
-            <m:t>5,25</m:t>
-          </m:r>
-          <m:r>
-            <w:rPr>
-              <w:rFonts w:ascii="Cambria Math" w:hAnsi="Cambria Math"/>
-            </w:rPr>
-            <m:t xml:space="preserve"> SnW Pakete</m:t>
+            <m:t>=3495,25 SnW Pakete</m:t>
           </m:r>
         </m:oMath>
       </m:oMathPara>
@@ -7688,21 +8549,7 @@
             <w:rFonts w:ascii="Cambria Math" w:hAnsi="Cambria Math"/>
             <w:lang w:val="en-US"/>
           </w:rPr>
-          <m:t>349</m:t>
-        </m:r>
-        <m:r>
-          <w:rPr>
-            <w:rFonts w:ascii="Cambria Math" w:hAnsi="Cambria Math"/>
-            <w:lang w:val="en-US"/>
-          </w:rPr>
-          <m:t>5,25</m:t>
-        </m:r>
-        <m:r>
-          <w:rPr>
-            <w:rFonts w:ascii="Cambria Math" w:hAnsi="Cambria Math"/>
-            <w:lang w:val="en-US"/>
-          </w:rPr>
-          <m:t xml:space="preserve"> </m:t>
+          <m:t xml:space="preserve">3495,25 </m:t>
         </m:r>
         <m:r>
           <w:rPr>
@@ -7777,11 +8624,20 @@
           <w:rFonts w:ascii="Consolas" w:eastAsiaTheme="minorEastAsia" w:hAnsi="Consolas" w:cs="Consolas"/>
           <w:lang w:val="en-US"/>
         </w:rPr>
-        <w:t xml:space="preserve"> =174,76</w:t>
+        <w:t xml:space="preserve"> =</w:t>
       </w:r>
       <w:r>
         <w:rPr>
           <w:rFonts w:ascii="Consolas" w:eastAsiaTheme="minorEastAsia" w:hAnsi="Consolas" w:cs="Consolas"/>
+          <w:u w:val="double"/>
+          <w:lang w:val="en-US"/>
+        </w:rPr>
+        <w:t>174,76</w:t>
+      </w:r>
+      <w:r>
+        <w:rPr>
+          <w:rFonts w:ascii="Consolas" w:eastAsiaTheme="minorEastAsia" w:hAnsi="Consolas" w:cs="Consolas"/>
+          <w:u w:val="double"/>
           <w:lang w:val="en-US"/>
         </w:rPr>
         <w:t>s</w:t>
@@ -7800,14 +8656,12 @@
         <w:rPr>
           <w:rFonts w:ascii="Consolas" w:eastAsiaTheme="minorEastAsia" w:hAnsi="Consolas" w:cs="Consolas"/>
           <w:b/>
-          <w:lang w:val="en-US"/>
         </w:rPr>
       </w:pPr>
       <w:r>
         <w:rPr>
           <w:rFonts w:ascii="Consolas" w:eastAsiaTheme="minorEastAsia" w:hAnsi="Consolas" w:cs="Consolas"/>
           <w:b/>
-          <w:lang w:val="en-US"/>
         </w:rPr>
         <w:t>b)</w:t>
       </w:r>
@@ -7816,176 +8670,55 @@
       <w:pPr>
         <w:rPr>
           <w:rFonts w:ascii="Consolas" w:eastAsiaTheme="minorEastAsia" w:hAnsi="Consolas" w:cs="Consolas"/>
-          <w:lang w:val="en-US"/>
         </w:rPr>
       </w:pPr>
       <m:oMath>
         <m:r>
           <w:rPr>
             <w:rFonts w:ascii="Cambria Math" w:hAnsi="Cambria Math"/>
-            <w:lang w:val="en-US"/>
           </w:rPr>
           <m:t>3495,25</m:t>
         </m:r>
         <m:r>
           <w:rPr>
             <w:rFonts w:ascii="Cambria Math" w:eastAsiaTheme="minorEastAsia" w:hAnsi="Cambria Math" w:cs="Consolas"/>
-            <w:lang w:val="en-US"/>
           </w:rPr>
-          <m:t>/10=349,</m:t>
-        </m:r>
-        <m:r>
-          <w:rPr>
-            <w:rFonts w:ascii="Cambria Math" w:eastAsiaTheme="minorEastAsia" w:hAnsi="Cambria Math" w:cs="Consolas"/>
-            <w:lang w:val="en-US"/>
-          </w:rPr>
-          <m:t>525</m:t>
+          <m:t>/10=349,525</m:t>
         </m:r>
       </m:oMath>
       <w:r>
         <w:rPr>
           <w:rFonts w:ascii="Consolas" w:eastAsiaTheme="minorEastAsia" w:hAnsi="Consolas" w:cs="Consolas"/>
-          <w:lang w:val="en-US"/>
         </w:rPr>
         <w:t xml:space="preserve"> </w:t>
       </w:r>
-      <w:proofErr w:type="spellStart"/>
       <w:r>
         <w:rPr>
           <w:rFonts w:eastAsiaTheme="minorEastAsia"/>
-          <w:lang w:val="en-US"/>
-        </w:rPr>
-        <w:t>Pakete</w:t>
-      </w:r>
-      <w:proofErr w:type="spellEnd"/>
+        </w:rPr>
+        <w:t>Pakete gehen verloren und müssen erneut gesen</w:t>
+      </w:r>
       <w:r>
         <w:rPr>
           <w:rFonts w:eastAsiaTheme="minorEastAsia"/>
-          <w:lang w:val="en-US"/>
-        </w:rPr>
-        <w:t xml:space="preserve"> </w:t>
-      </w:r>
-      <w:proofErr w:type="spellStart"/>
+        </w:rPr>
+        <w:t>d</w:t>
+      </w:r>
       <w:r>
         <w:rPr>
           <w:rFonts w:eastAsiaTheme="minorEastAsia"/>
-          <w:lang w:val="en-US"/>
-        </w:rPr>
-        <w:t>gehen</w:t>
-      </w:r>
-      <w:proofErr w:type="spellEnd"/>
+        </w:rPr>
+        <w:t>et w</w:t>
+      </w:r>
       <w:r>
         <w:rPr>
           <w:rFonts w:eastAsiaTheme="minorEastAsia"/>
-          <w:lang w:val="en-US"/>
-        </w:rPr>
-        <w:t xml:space="preserve"> </w:t>
-      </w:r>
-      <w:proofErr w:type="spellStart"/>
-      <w:r>
-        <w:rPr>
-          <w:rFonts w:eastAsiaTheme="minorEastAsia"/>
-          <w:lang w:val="en-US"/>
-        </w:rPr>
-        <w:t>verloren</w:t>
-      </w:r>
-      <w:proofErr w:type="spellEnd"/>
-      <w:r>
-        <w:rPr>
-          <w:rFonts w:eastAsiaTheme="minorEastAsia"/>
-          <w:lang w:val="en-US"/>
-        </w:rPr>
-        <w:t xml:space="preserve"> und </w:t>
-      </w:r>
-      <w:proofErr w:type="spellStart"/>
-      <w:r>
-        <w:rPr>
-          <w:rFonts w:eastAsiaTheme="minorEastAsia"/>
-          <w:lang w:val="en-US"/>
-        </w:rPr>
-        <w:t>müssen</w:t>
-      </w:r>
-      <w:proofErr w:type="spellEnd"/>
-      <w:r>
-        <w:rPr>
-          <w:rFonts w:eastAsiaTheme="minorEastAsia"/>
-          <w:lang w:val="en-US"/>
-        </w:rPr>
-        <w:t xml:space="preserve"> </w:t>
-      </w:r>
-      <w:proofErr w:type="spellStart"/>
-      <w:r>
-        <w:rPr>
-          <w:rFonts w:eastAsiaTheme="minorEastAsia"/>
-          <w:lang w:val="en-US"/>
-        </w:rPr>
-        <w:t>erneut</w:t>
-      </w:r>
-      <w:proofErr w:type="spellEnd"/>
-      <w:r>
-        <w:rPr>
-          <w:rFonts w:eastAsiaTheme="minorEastAsia"/>
-          <w:lang w:val="en-US"/>
-        </w:rPr>
-        <w:t xml:space="preserve"> </w:t>
-      </w:r>
-      <w:proofErr w:type="spellStart"/>
-      <w:r>
-        <w:rPr>
-          <w:rFonts w:eastAsiaTheme="minorEastAsia"/>
-          <w:lang w:val="en-US"/>
-        </w:rPr>
-        <w:t>gesen</w:t>
-      </w:r>
-      <w:r>
-        <w:rPr>
-          <w:rFonts w:eastAsiaTheme="minorEastAsia"/>
-          <w:lang w:val="en-US"/>
-        </w:rPr>
-        <w:t>d</w:t>
-      </w:r>
-      <w:r>
-        <w:rPr>
-          <w:rFonts w:eastAsiaTheme="minorEastAsia"/>
-          <w:lang w:val="en-US"/>
-        </w:rPr>
-        <w:t>et</w:t>
-      </w:r>
-      <w:proofErr w:type="spellEnd"/>
-      <w:r>
-        <w:rPr>
-          <w:rFonts w:eastAsiaTheme="minorEastAsia"/>
-          <w:lang w:val="en-US"/>
-        </w:rPr>
-        <w:t xml:space="preserve"> </w:t>
-      </w:r>
-      <w:proofErr w:type="spellStart"/>
-      <w:r>
-        <w:rPr>
-          <w:rFonts w:eastAsiaTheme="minorEastAsia"/>
-          <w:lang w:val="en-US"/>
-        </w:rPr>
-        <w:t>w</w:t>
-      </w:r>
-      <w:r>
-        <w:rPr>
-          <w:rFonts w:eastAsiaTheme="minorEastAsia"/>
-          <w:lang w:val="en-US"/>
-        </w:rPr>
-        <w:t>erden</w:t>
-      </w:r>
-      <w:proofErr w:type="spellEnd"/>
-      <w:r>
-        <w:rPr>
-          <w:rFonts w:eastAsiaTheme="minorEastAsia"/>
-          <w:lang w:val="en-US"/>
-        </w:rPr>
-        <w:t>:</w:t>
+        </w:rPr>
+        <w:t>erden:</w:t>
       </w:r>
       <w:r>
         <w:rPr>
           <w:rFonts w:ascii="Consolas" w:eastAsiaTheme="minorEastAsia" w:hAnsi="Consolas" w:cs="Consolas"/>
-          <w:lang w:val="en-US"/>
         </w:rPr>
         <w:t xml:space="preserve"> </w:t>
       </w:r>
@@ -8003,28 +8736,7 @@
             <w:rFonts w:ascii="Cambria Math" w:eastAsiaTheme="minorEastAsia" w:hAnsi="Cambria Math" w:cs="Consolas"/>
             <w:lang w:val="en-US"/>
           </w:rPr>
-          <m:t>349,</m:t>
-        </m:r>
-        <m:r>
-          <w:rPr>
-            <w:rFonts w:ascii="Cambria Math" w:eastAsiaTheme="minorEastAsia" w:hAnsi="Cambria Math" w:cs="Consolas"/>
-            <w:lang w:val="en-US"/>
-          </w:rPr>
-          <m:t>525</m:t>
-        </m:r>
-        <m:r>
-          <w:rPr>
-            <w:rFonts w:ascii="Cambria Math" w:eastAsiaTheme="minorEastAsia" w:hAnsi="Cambria Math" w:cs="Consolas"/>
-            <w:lang w:val="en-US"/>
-          </w:rPr>
-          <m:t>*200ms=</m:t>
-        </m:r>
-        <m:r>
-          <w:rPr>
-            <w:rFonts w:ascii="Cambria Math" w:eastAsiaTheme="minorEastAsia" w:hAnsi="Cambria Math" w:cs="Consolas"/>
-            <w:lang w:val="en-US"/>
-          </w:rPr>
-          <m:t>69.905</m:t>
+          <m:t>349,525*200ms=69.905</m:t>
         </m:r>
       </m:oMath>
       <w:proofErr w:type="gramStart"/>
@@ -8069,14 +8781,7 @@
                   <w:rFonts w:ascii="Cambria Math" w:eastAsiaTheme="minorEastAsia" w:hAnsi="Cambria Math" w:cs="Consolas"/>
                   <w:lang w:val="en-US"/>
                 </w:rPr>
-                <m:t>3495,25</m:t>
-              </m:r>
-              <m:r>
-                <w:rPr>
-                  <w:rFonts w:ascii="Cambria Math" w:eastAsiaTheme="minorEastAsia" w:hAnsi="Cambria Math" w:cs="Consolas"/>
-                  <w:lang w:val="en-US"/>
-                </w:rPr>
-                <m:t>Pakete</m:t>
+                <m:t>3495,25Pakete</m:t>
               </m:r>
             </m:e>
           </m:d>
@@ -8105,16 +8810,18 @@
           <m:r>
             <w:rPr>
               <w:rFonts w:ascii="Cambria Math" w:eastAsiaTheme="minorEastAsia" w:hAnsi="Cambria Math" w:cs="Consolas"/>
+              <w:u w:val="double"/>
               <w:lang w:val="en-US"/>
             </w:rPr>
-            <m:t xml:space="preserve">Total time = 174.762,5ms+69.905ms = </m:t>
+            <m:t>Total time = 174.762,5ms+69.905ms = 244.667,5ms</m:t>
           </m:r>
           <m:r>
             <w:rPr>
               <w:rFonts w:ascii="Cambria Math" w:eastAsiaTheme="minorEastAsia" w:hAnsi="Cambria Math" w:cs="Consolas"/>
+              <w:u w:val="double"/>
               <w:lang w:val="en-US"/>
             </w:rPr>
-            <m:t>244.667,5ms</m:t>
+            <m:t>=244,67s</m:t>
           </m:r>
         </m:oMath>
       </m:oMathPara>
@@ -8128,17 +8835,349 @@
           <w:lang w:val="en-US" w:eastAsia="de-DE"/>
         </w:rPr>
       </w:pPr>
-      <w:bookmarkStart w:id="0" w:name="_GoBack"/>
-      <w:bookmarkEnd w:id="0"/>
-    </w:p>
-    <w:p>
-      <w:pPr>
-        <w:rPr>
-          <w:rFonts w:ascii="Consolas" w:hAnsi="Consolas" w:cs="Consolas"/>
-          <w:b/>
-          <w:lang w:val="en-US"/>
-        </w:rPr>
-      </w:pPr>
+    </w:p>
+    <w:p>
+      <w:pPr>
+        <w:rPr>
+          <w:rFonts w:eastAsia="Times New Roman"/>
+          <w:b/>
+          <w:sz w:val="23"/>
+          <w:szCs w:val="23"/>
+          <w:lang w:eastAsia="de-DE"/>
+        </w:rPr>
+      </w:pPr>
+      <w:r>
+        <w:rPr>
+          <w:rFonts w:eastAsia="Times New Roman"/>
+          <w:b/>
+          <w:sz w:val="23"/>
+          <w:szCs w:val="23"/>
+          <w:lang w:eastAsia="de-DE"/>
+        </w:rPr>
+        <w:t>c)</w:t>
+      </w:r>
+    </w:p>
+    <w:p>
+      <w:pPr>
+        <w:rPr>
+          <w:rFonts w:eastAsia="Times New Roman"/>
+        </w:rPr>
+      </w:pPr>
+      <m:oMathPara>
+        <m:oMathParaPr>
+          <m:jc m:val="left"/>
+        </m:oMathParaPr>
+        <m:oMath>
+          <m:r>
+            <w:rPr>
+              <w:rFonts w:ascii="Cambria Math" w:hAnsi="Cambria Math"/>
+            </w:rPr>
+            <m:t>DataThrouput with ABP</m:t>
+          </m:r>
+          <m:r>
+            <w:rPr>
+              <w:rFonts w:ascii="Cambria Math" w:hAnsi="Cambria Math"/>
+            </w:rPr>
+            <m:t>=</m:t>
+          </m:r>
+          <m:f>
+            <m:fPr>
+              <m:ctrlPr>
+                <w:rPr>
+                  <w:rFonts w:ascii="Cambria Math" w:hAnsi="Cambria Math"/>
+                  <w:i/>
+                </w:rPr>
+              </m:ctrlPr>
+            </m:fPr>
+            <m:num>
+              <m:r>
+                <w:rPr>
+                  <w:rFonts w:ascii="Cambria Math" w:hAnsi="Cambria Math"/>
+                </w:rPr>
+                <m:t>1200Byte</m:t>
+              </m:r>
+            </m:num>
+            <m:den>
+              <m:r>
+                <w:rPr>
+                  <w:rFonts w:ascii="Cambria Math" w:hAnsi="Cambria Math"/>
+                </w:rPr>
+                <m:t>0,05s</m:t>
+              </m:r>
+            </m:den>
+          </m:f>
+          <m:r>
+            <w:rPr>
+              <w:rFonts w:ascii="Cambria Math" w:hAnsi="Cambria Math"/>
+            </w:rPr>
+            <m:t>=24000</m:t>
+          </m:r>
+          <m:f>
+            <m:fPr>
+              <m:ctrlPr>
+                <w:rPr>
+                  <w:rFonts w:ascii="Cambria Math" w:hAnsi="Cambria Math"/>
+                  <w:i/>
+                </w:rPr>
+              </m:ctrlPr>
+            </m:fPr>
+            <m:num>
+              <m:r>
+                <w:rPr>
+                  <w:rFonts w:ascii="Cambria Math" w:hAnsi="Cambria Math"/>
+                </w:rPr>
+                <m:t>Byte</m:t>
+              </m:r>
+            </m:num>
+            <m:den>
+              <m:r>
+                <w:rPr>
+                  <w:rFonts w:ascii="Cambria Math" w:hAnsi="Cambria Math"/>
+                </w:rPr>
+                <m:t>s</m:t>
+              </m:r>
+            </m:den>
+          </m:f>
+          <m:r>
+            <w:rPr>
+              <w:rFonts w:ascii="Cambria Math" w:eastAsiaTheme="minorEastAsia" w:hAnsi="Cambria Math"/>
+            </w:rPr>
+            <m:t>≈</m:t>
+          </m:r>
+          <m:r>
+            <w:rPr>
+              <w:rFonts w:ascii="Cambria Math" w:eastAsiaTheme="minorEastAsia" w:hAnsi="Cambria Math"/>
+            </w:rPr>
+            <m:t>2</m:t>
+          </m:r>
+          <m:r>
+            <w:rPr>
+              <w:rFonts w:ascii="Cambria Math" w:eastAsiaTheme="minorEastAsia" w:hAnsi="Cambria Math"/>
+            </w:rPr>
+            <m:t>3,44</m:t>
+          </m:r>
+          <m:f>
+            <m:fPr>
+              <m:ctrlPr>
+                <w:rPr>
+                  <w:rFonts w:ascii="Cambria Math" w:eastAsiaTheme="minorEastAsia" w:hAnsi="Cambria Math"/>
+                  <w:i/>
+                </w:rPr>
+              </m:ctrlPr>
+            </m:fPr>
+            <m:num>
+              <m:r>
+                <w:rPr>
+                  <w:rFonts w:ascii="Cambria Math" w:eastAsiaTheme="minorEastAsia" w:hAnsi="Cambria Math"/>
+                </w:rPr>
+                <m:t>kByte</m:t>
+              </m:r>
+            </m:num>
+            <m:den>
+              <m:r>
+                <w:rPr>
+                  <w:rFonts w:ascii="Cambria Math" w:eastAsiaTheme="minorEastAsia" w:hAnsi="Cambria Math"/>
+                </w:rPr>
+                <m:t>s</m:t>
+              </m:r>
+            </m:den>
+          </m:f>
+        </m:oMath>
+      </m:oMathPara>
+    </w:p>
+    <w:p>
+      <w:pPr>
+        <w:rPr>
+          <w:rFonts w:eastAsia="Times New Roman"/>
+        </w:rPr>
+      </w:pPr>
+      <m:oMathPara>
+        <m:oMathParaPr>
+          <m:jc m:val="left"/>
+        </m:oMathParaPr>
+        <m:oMath>
+          <m:f>
+            <m:fPr>
+              <m:ctrlPr>
+                <w:rPr>
+                  <w:rFonts w:ascii="Cambria Math" w:eastAsiaTheme="minorEastAsia" w:hAnsi="Cambria Math"/>
+                  <w:i/>
+                </w:rPr>
+              </m:ctrlPr>
+            </m:fPr>
+            <m:num>
+              <m:r>
+                <w:rPr>
+                  <w:rFonts w:ascii="Cambria Math" w:eastAsiaTheme="minorEastAsia" w:hAnsi="Cambria Math"/>
+                </w:rPr>
+                <m:t>23,44</m:t>
+              </m:r>
+              <m:f>
+                <m:fPr>
+                  <m:ctrlPr>
+                    <w:rPr>
+                      <w:rFonts w:ascii="Cambria Math" w:eastAsiaTheme="minorEastAsia" w:hAnsi="Cambria Math"/>
+                      <w:i/>
+                    </w:rPr>
+                  </m:ctrlPr>
+                </m:fPr>
+                <m:num>
+                  <m:r>
+                    <w:rPr>
+                      <w:rFonts w:ascii="Cambria Math" w:eastAsiaTheme="minorEastAsia" w:hAnsi="Cambria Math"/>
+                    </w:rPr>
+                    <m:t>kByte</m:t>
+                  </m:r>
+                </m:num>
+                <m:den>
+                  <m:r>
+                    <w:rPr>
+                      <w:rFonts w:ascii="Cambria Math" w:eastAsiaTheme="minorEastAsia" w:hAnsi="Cambria Math"/>
+                    </w:rPr>
+                    <m:t>s</m:t>
+                  </m:r>
+                </m:den>
+              </m:f>
+            </m:num>
+            <m:den>
+              <m:r>
+                <w:rPr>
+                  <w:rFonts w:ascii="Cambria Math" w:eastAsiaTheme="minorEastAsia" w:hAnsi="Cambria Math"/>
+                </w:rPr>
+                <m:t>1024</m:t>
+              </m:r>
+              <m:f>
+                <m:fPr>
+                  <m:ctrlPr>
+                    <w:rPr>
+                      <w:rFonts w:ascii="Cambria Math" w:eastAsiaTheme="minorEastAsia" w:hAnsi="Cambria Math"/>
+                      <w:i/>
+                    </w:rPr>
+                  </m:ctrlPr>
+                </m:fPr>
+                <m:num>
+                  <m:r>
+                    <w:rPr>
+                      <w:rFonts w:ascii="Cambria Math" w:eastAsiaTheme="minorEastAsia" w:hAnsi="Cambria Math"/>
+                    </w:rPr>
+                    <m:t>kByte</m:t>
+                  </m:r>
+                </m:num>
+                <m:den>
+                  <m:r>
+                    <w:rPr>
+                      <w:rFonts w:ascii="Cambria Math" w:eastAsiaTheme="minorEastAsia" w:hAnsi="Cambria Math"/>
+                    </w:rPr>
+                    <m:t>s</m:t>
+                  </m:r>
+                </m:den>
+              </m:f>
+            </m:den>
+          </m:f>
+          <m:r>
+            <w:rPr>
+              <w:rFonts w:ascii="Cambria Math" w:eastAsiaTheme="minorEastAsia" w:hAnsi="Cambria Math"/>
+            </w:rPr>
+            <m:t>=</m:t>
+          </m:r>
+          <m:r>
+            <m:rPr>
+              <m:sty m:val="bi"/>
+            </m:rPr>
+            <w:rPr>
+              <w:rFonts w:ascii="Cambria Math" w:eastAsiaTheme="minorEastAsia" w:hAnsi="Cambria Math"/>
+            </w:rPr>
+            <m:t>2,29%.</m:t>
+          </m:r>
+          <m:r>
+            <w:rPr>
+              <w:rFonts w:ascii="Cambria Math" w:eastAsiaTheme="minorEastAsia" w:hAnsi="Cambria Math"/>
+            </w:rPr>
+            <m:t xml:space="preserve"> </m:t>
+          </m:r>
+        </m:oMath>
+      </m:oMathPara>
+    </w:p>
+    <w:p>
+      <w:r>
+        <w:t xml:space="preserve">Anstatt </w:t>
+      </w:r>
+      <w:proofErr w:type="spellStart"/>
+      <w:r>
+        <w:t>alternating</w:t>
+      </w:r>
+      <w:proofErr w:type="spellEnd"/>
+      <w:r>
+        <w:t xml:space="preserve"> </w:t>
+      </w:r>
+      <w:proofErr w:type="spellStart"/>
+      <w:r>
+        <w:t>bit</w:t>
+      </w:r>
+      <w:proofErr w:type="spellEnd"/>
+      <w:r>
+        <w:t xml:space="preserve"> </w:t>
+      </w:r>
+      <w:proofErr w:type="spellStart"/>
+      <w:r>
+        <w:t>protokoll</w:t>
+      </w:r>
+      <w:proofErr w:type="spellEnd"/>
+      <w:r>
+        <w:t>,</w:t>
+      </w:r>
+      <w:r>
+        <w:t xml:space="preserve"> verwendet man zum </w:t>
+      </w:r>
+      <w:proofErr w:type="spellStart"/>
+      <w:r>
+        <w:t>beispiel</w:t>
+      </w:r>
+      <w:proofErr w:type="spellEnd"/>
+      <w:r>
+        <w:t xml:space="preserve"> </w:t>
+      </w:r>
+      <w:r>
+        <w:t xml:space="preserve">das </w:t>
+      </w:r>
+      <w:r>
+        <w:t>Go-Back-N</w:t>
+      </w:r>
+      <w:r>
+        <w:t xml:space="preserve"> </w:t>
+      </w:r>
+      <w:proofErr w:type="spellStart"/>
+      <w:r>
+        <w:t>pr</w:t>
+      </w:r>
+      <w:r>
+        <w:t>otokoll</w:t>
+      </w:r>
+      <w:proofErr w:type="spellEnd"/>
+      <w:r>
+        <w:t xml:space="preserve"> oder </w:t>
+      </w:r>
+      <w:proofErr w:type="spellStart"/>
+      <w:r>
+        <w:t>Selective</w:t>
+      </w:r>
+      <w:proofErr w:type="spellEnd"/>
+      <w:r>
+        <w:t xml:space="preserve"> Repeat.</w:t>
+      </w:r>
+    </w:p>
+    <w:p>
+      <w:pPr>
+        <w:rPr>
+          <w:rFonts w:eastAsia="Times New Roman"/>
+        </w:rPr>
+      </w:pPr>
+      <w:r>
+        <w:t>Oder man ändert d</w:t>
+      </w:r>
+      <w:r>
+        <w:t>en Timeout von 200ms auf 100ms.</w:t>
+      </w:r>
     </w:p>
     <w:sectPr>
       <w:pgSz w:w="11906" w:h="16838"/>
@@ -8882,6 +9921,115 @@
       <w:color w:val="808080"/>
     </w:rPr>
   </w:style>
+  <w:style w:type="table" w:styleId="Tabellenraster">
+    <w:name w:val="Table Grid"/>
+    <w:basedOn w:val="NormaleTabelle"/>
+    <w:uiPriority w:val="39"/>
+    <w:rsid w:val="00E36B57"/>
+    <w:tblPr>
+      <w:tblBorders>
+        <w:top w:val="single" w:sz="4" w:space="0" w:color="auto"/>
+        <w:left w:val="single" w:sz="4" w:space="0" w:color="auto"/>
+        <w:bottom w:val="single" w:sz="4" w:space="0" w:color="auto"/>
+        <w:right w:val="single" w:sz="4" w:space="0" w:color="auto"/>
+        <w:insideH w:val="single" w:sz="4" w:space="0" w:color="auto"/>
+        <w:insideV w:val="single" w:sz="4" w:space="0" w:color="auto"/>
+      </w:tblBorders>
+    </w:tblPr>
+  </w:style>
+  <w:style w:type="table" w:styleId="TabellemithellemGitternetz">
+    <w:name w:val="Grid Table Light"/>
+    <w:basedOn w:val="NormaleTabelle"/>
+    <w:uiPriority w:val="40"/>
+    <w:rsid w:val="00E36B57"/>
+    <w:tblPr>
+      <w:tblBorders>
+        <w:top w:val="single" w:sz="4" w:space="0" w:color="BFBFBF" w:themeColor="background1" w:themeShade="BF"/>
+        <w:left w:val="single" w:sz="4" w:space="0" w:color="BFBFBF" w:themeColor="background1" w:themeShade="BF"/>
+        <w:bottom w:val="single" w:sz="4" w:space="0" w:color="BFBFBF" w:themeColor="background1" w:themeShade="BF"/>
+        <w:right w:val="single" w:sz="4" w:space="0" w:color="BFBFBF" w:themeColor="background1" w:themeShade="BF"/>
+        <w:insideH w:val="single" w:sz="4" w:space="0" w:color="BFBFBF" w:themeColor="background1" w:themeShade="BF"/>
+        <w:insideV w:val="single" w:sz="4" w:space="0" w:color="BFBFBF" w:themeColor="background1" w:themeShade="BF"/>
+      </w:tblBorders>
+    </w:tblPr>
+  </w:style>
+  <w:style w:type="table" w:styleId="EinfacheTabelle2">
+    <w:name w:val="Plain Table 2"/>
+    <w:basedOn w:val="NormaleTabelle"/>
+    <w:uiPriority w:val="42"/>
+    <w:rsid w:val="00E36B57"/>
+    <w:tblPr>
+      <w:tblStyleRowBandSize w:val="1"/>
+      <w:tblStyleColBandSize w:val="1"/>
+      <w:tblBorders>
+        <w:top w:val="single" w:sz="4" w:space="0" w:color="7F7F7F" w:themeColor="text1" w:themeTint="80"/>
+        <w:bottom w:val="single" w:sz="4" w:space="0" w:color="7F7F7F" w:themeColor="text1" w:themeTint="80"/>
+      </w:tblBorders>
+    </w:tblPr>
+    <w:tblStylePr w:type="firstRow">
+      <w:rPr>
+        <w:b/>
+        <w:bCs/>
+      </w:rPr>
+      <w:tblPr/>
+      <w:tcPr>
+        <w:tcBorders>
+          <w:bottom w:val="single" w:sz="4" w:space="0" w:color="7F7F7F" w:themeColor="text1" w:themeTint="80"/>
+        </w:tcBorders>
+      </w:tcPr>
+    </w:tblStylePr>
+    <w:tblStylePr w:type="lastRow">
+      <w:rPr>
+        <w:b/>
+        <w:bCs/>
+      </w:rPr>
+      <w:tblPr/>
+      <w:tcPr>
+        <w:tcBorders>
+          <w:top w:val="single" w:sz="4" w:space="0" w:color="7F7F7F" w:themeColor="text1" w:themeTint="80"/>
+        </w:tcBorders>
+      </w:tcPr>
+    </w:tblStylePr>
+    <w:tblStylePr w:type="firstCol">
+      <w:rPr>
+        <w:b/>
+        <w:bCs/>
+      </w:rPr>
+    </w:tblStylePr>
+    <w:tblStylePr w:type="lastCol">
+      <w:rPr>
+        <w:b/>
+        <w:bCs/>
+      </w:rPr>
+    </w:tblStylePr>
+    <w:tblStylePr w:type="band1Vert">
+      <w:tblPr/>
+      <w:tcPr>
+        <w:tcBorders>
+          <w:left w:val="single" w:sz="4" w:space="0" w:color="7F7F7F" w:themeColor="text1" w:themeTint="80"/>
+          <w:right w:val="single" w:sz="4" w:space="0" w:color="7F7F7F" w:themeColor="text1" w:themeTint="80"/>
+        </w:tcBorders>
+      </w:tcPr>
+    </w:tblStylePr>
+    <w:tblStylePr w:type="band2Vert">
+      <w:tblPr/>
+      <w:tcPr>
+        <w:tcBorders>
+          <w:left w:val="single" w:sz="4" w:space="0" w:color="7F7F7F" w:themeColor="text1" w:themeTint="80"/>
+          <w:right w:val="single" w:sz="4" w:space="0" w:color="7F7F7F" w:themeColor="text1" w:themeTint="80"/>
+        </w:tcBorders>
+      </w:tcPr>
+    </w:tblStylePr>
+    <w:tblStylePr w:type="band1Horz">
+      <w:tblPr/>
+      <w:tcPr>
+        <w:tcBorders>
+          <w:top w:val="single" w:sz="4" w:space="0" w:color="7F7F7F" w:themeColor="text1" w:themeTint="80"/>
+          <w:bottom w:val="single" w:sz="4" w:space="0" w:color="7F7F7F" w:themeColor="text1" w:themeTint="80"/>
+        </w:tcBorders>
+      </w:tcPr>
+    </w:tblStylePr>
+  </w:style>
 </w:styles>
 </file>
 

</xml_diff>